<commit_message>
docs: Update Student 1 requirements doc
</commit_message>
<xml_diff>
--- a/reports/Student #1/01 - Requirements - Student #1.docx
+++ b/reports/Student #1/01 - Requirements - Student #1.docx
@@ -135,7 +135,6 @@
                 <w15:appearance w15:val="hidden"/>
                 <w:text/>
               </w:sdtPr>
-              <w:sdtEndPr/>
               <w:sdtContent>
                 <w:r>
                   <w:rPr>
@@ -147,25 +146,7 @@
                   <w:rPr>
                     <w:rFonts w:asciiTheme="majorHAnsi" w:hAnsiTheme="majorHAnsi" w:cstheme="majorHAnsi"/>
                   </w:rPr>
-                  <w:t>1</w:t>
-                </w:r>
-                <w:r>
-                  <w:rPr>
-                    <w:rFonts w:asciiTheme="majorHAnsi" w:hAnsiTheme="majorHAnsi" w:cstheme="majorHAnsi"/>
-                  </w:rPr>
-                  <w:t>.</w:t>
-                </w:r>
-                <w:r>
-                  <w:rPr>
-                    <w:rFonts w:asciiTheme="majorHAnsi" w:hAnsiTheme="majorHAnsi" w:cstheme="majorHAnsi"/>
-                  </w:rPr>
-                  <w:t>050</w:t>
-                </w:r>
-                <w:r>
-                  <w:rPr>
-                    <w:rFonts w:asciiTheme="majorHAnsi" w:hAnsiTheme="majorHAnsi" w:cstheme="majorHAnsi"/>
-                  </w:rPr>
-                  <w:t xml:space="preserve">  </w:t>
+                  <w:t>1.050</w:t>
                 </w:r>
               </w:sdtContent>
             </w:sdt>
@@ -224,7 +205,6 @@
                 <w15:appearance w15:val="hidden"/>
                 <w:text/>
               </w:sdtPr>
-              <w:sdtEndPr/>
               <w:sdtContent>
                 <w:r>
                   <w:rPr>
@@ -275,6 +255,7 @@
                 <w:rFonts w:asciiTheme="majorHAnsi" w:hAnsiTheme="majorHAnsi" w:cstheme="majorBidi"/>
                 <w:b/>
                 <w:bCs/>
+                <w:lang w:val="en-US"/>
               </w:rPr>
             </w:pPr>
             <w:r>
@@ -295,6 +276,7 @@
             <w:r>
               <w:rPr>
                 <w:rFonts w:asciiTheme="majorHAnsi" w:hAnsiTheme="majorHAnsi" w:cstheme="majorBidi"/>
+                <w:lang w:val="en-US"/>
               </w:rPr>
               <w:t xml:space="preserve"> </w:t>
             </w:r>
@@ -302,6 +284,7 @@
               <w:sdtPr>
                 <w:rPr>
                   <w:rFonts w:asciiTheme="majorHAnsi" w:hAnsiTheme="majorHAnsi" w:cstheme="majorBidi"/>
+                  <w:lang w:val="en-US"/>
                 </w:rPr>
                 <w:tag w:val="ID2"/>
                 <w:id w:val="-1276937016"/>
@@ -311,19 +294,13 @@
                 <w15:appearance w15:val="hidden"/>
                 <w:text/>
               </w:sdtPr>
-              <w:sdtEndPr/>
               <w:sdtContent>
                 <w:r>
                   <w:rPr>
                     <w:rFonts w:asciiTheme="majorHAnsi" w:hAnsiTheme="majorHAnsi" w:cstheme="majorBidi"/>
+                    <w:lang w:val="en-US"/>
                   </w:rPr>
-                  <w:t>****</w:t>
-                </w:r>
-                <w:r>
-                  <w:rPr>
-                    <w:rFonts w:asciiTheme="majorHAnsi" w:hAnsiTheme="majorHAnsi" w:cstheme="majorBidi"/>
-                  </w:rPr>
-                  <w:t>6002</w:t>
+                  <w:t>****6002</w:t>
                 </w:r>
               </w:sdtContent>
             </w:sdt>
@@ -362,6 +339,7 @@
               <w:sdtPr>
                 <w:rPr>
                   <w:rFonts w:asciiTheme="majorHAnsi" w:hAnsiTheme="majorHAnsi" w:cstheme="majorHAnsi"/>
+                  <w:lang w:val="en-US"/>
                 </w:rPr>
                 <w:tag w:val="UVUS02"/>
                 <w:id w:val="1381354132"/>
@@ -371,25 +349,27 @@
                 <w15:appearance w15:val="hidden"/>
                 <w:text/>
               </w:sdtPr>
-              <w:sdtEndPr/>
               <w:sdtContent>
                 <w:r>
                   <w:rPr>
                     <w:rFonts w:asciiTheme="majorHAnsi" w:hAnsiTheme="majorHAnsi" w:cstheme="majorHAnsi"/>
+                    <w:lang w:val="en-US"/>
                   </w:rPr>
                   <w:t xml:space="preserve"> </w:t>
                 </w:r>
                 <w:r>
                   <w:rPr>
                     <w:rFonts w:asciiTheme="majorHAnsi" w:hAnsiTheme="majorHAnsi" w:cstheme="majorHAnsi"/>
+                    <w:lang w:val="en-US"/>
                   </w:rPr>
                   <w:t>RFM6490</w:t>
                 </w:r>
                 <w:r>
                   <w:rPr>
                     <w:rFonts w:asciiTheme="majorHAnsi" w:hAnsiTheme="majorHAnsi" w:cstheme="majorHAnsi"/>
+                    <w:lang w:val="en-US"/>
                   </w:rPr>
-                  <w:t xml:space="preserve"> </w:t>
+                  <w:t xml:space="preserve">  </w:t>
                 </w:r>
               </w:sdtContent>
             </w:sdt>
@@ -426,6 +406,7 @@
               <w:sdtPr>
                 <w:rPr>
                   <w:rFonts w:asciiTheme="majorHAnsi" w:hAnsiTheme="majorHAnsi" w:cstheme="majorHAnsi"/>
+                  <w:lang w:val="es-ES"/>
                 </w:rPr>
                 <w:tag w:val="Student2"/>
                 <w:id w:val="2044784553"/>
@@ -435,35 +416,25 @@
                 <w15:appearance w15:val="hidden"/>
                 <w:text/>
               </w:sdtPr>
-              <w:sdtEndPr/>
               <w:sdtContent>
                 <w:r>
                   <w:rPr>
                     <w:rFonts w:asciiTheme="majorHAnsi" w:hAnsiTheme="majorHAnsi" w:cstheme="majorHAnsi"/>
+                    <w:lang w:val="es-ES"/>
                   </w:rPr>
                   <w:t xml:space="preserve"> </w:t>
                 </w:r>
                 <w:r>
                   <w:rPr>
                     <w:rFonts w:asciiTheme="majorHAnsi" w:hAnsiTheme="majorHAnsi" w:cstheme="majorHAnsi"/>
+                    <w:lang w:val="es-ES"/>
                   </w:rPr>
-                  <w:t>Fernández Chica</w:t>
+                  <w:t>Fernández Chica, Cristina</w:t>
                 </w:r>
                 <w:r>
                   <w:rPr>
                     <w:rFonts w:asciiTheme="majorHAnsi" w:hAnsiTheme="majorHAnsi" w:cstheme="majorHAnsi"/>
-                  </w:rPr>
-                  <w:t xml:space="preserve">, </w:t>
-                </w:r>
-                <w:r>
-                  <w:rPr>
-                    <w:rFonts w:asciiTheme="majorHAnsi" w:hAnsiTheme="majorHAnsi" w:cstheme="majorHAnsi"/>
-                  </w:rPr>
-                  <w:t>Cristina</w:t>
-                </w:r>
-                <w:r>
-                  <w:rPr>
-                    <w:rFonts w:asciiTheme="majorHAnsi" w:hAnsiTheme="majorHAnsi" w:cstheme="majorHAnsi"/>
+                    <w:lang w:val="es-ES"/>
                   </w:rPr>
                   <w:t xml:space="preserve">  </w:t>
                 </w:r>
@@ -502,6 +473,7 @@
               <w:sdtPr>
                 <w:rPr>
                   <w:rFonts w:asciiTheme="majorHAnsi" w:hAnsiTheme="majorHAnsi" w:cstheme="majorHAnsi"/>
+                  <w:lang w:val="es-ES"/>
                 </w:rPr>
                 <w:tag w:val="Roles2"/>
                 <w:id w:val="-1975901162"/>
@@ -511,47 +483,53 @@
                 <w15:appearance w15:val="hidden"/>
                 <w:text/>
               </w:sdtPr>
-              <w:sdtEndPr/>
               <w:sdtContent>
                 <w:r>
                   <w:rPr>
                     <w:rFonts w:asciiTheme="majorHAnsi" w:hAnsiTheme="majorHAnsi" w:cstheme="majorHAnsi"/>
+                    <w:lang w:val="es-ES"/>
                   </w:rPr>
                   <w:t xml:space="preserve"> </w:t>
                 </w:r>
                 <w:r>
                   <w:rPr>
                     <w:rFonts w:asciiTheme="majorHAnsi" w:hAnsiTheme="majorHAnsi" w:cstheme="majorHAnsi"/>
+                    <w:lang w:val="es-ES"/>
                   </w:rPr>
-                  <w:t>project manager</w:t>
+                  <w:t>manager</w:t>
                 </w:r>
                 <w:r>
                   <w:rPr>
                     <w:rFonts w:asciiTheme="majorHAnsi" w:hAnsiTheme="majorHAnsi" w:cstheme="majorHAnsi"/>
+                    <w:lang w:val="es-ES"/>
                   </w:rPr>
                   <w:t xml:space="preserve">, </w:t>
                 </w:r>
                 <w:r>
                   <w:rPr>
                     <w:rFonts w:asciiTheme="majorHAnsi" w:hAnsiTheme="majorHAnsi" w:cstheme="majorHAnsi"/>
+                    <w:lang w:val="es-ES"/>
                   </w:rPr>
-                  <w:t>developer</w:t>
+                  <w:t>desarrollador</w:t>
                 </w:r>
                 <w:r>
                   <w:rPr>
                     <w:rFonts w:asciiTheme="majorHAnsi" w:hAnsiTheme="majorHAnsi" w:cstheme="majorHAnsi"/>
+                    <w:lang w:val="es-ES"/>
                   </w:rPr>
                   <w:t xml:space="preserve">, </w:t>
                 </w:r>
                 <w:r>
                   <w:rPr>
                     <w:rFonts w:asciiTheme="majorHAnsi" w:hAnsiTheme="majorHAnsi" w:cstheme="majorHAnsi"/>
+                    <w:lang w:val="es-ES"/>
                   </w:rPr>
                   <w:t>tester</w:t>
                 </w:r>
                 <w:r>
                   <w:rPr>
                     <w:rFonts w:asciiTheme="majorHAnsi" w:hAnsiTheme="majorHAnsi" w:cstheme="majorHAnsi"/>
+                    <w:lang w:val="es-ES"/>
                   </w:rPr>
                   <w:t xml:space="preserve">  </w:t>
                 </w:r>
@@ -609,6 +587,7 @@
               <w:sdtPr>
                 <w:rPr>
                   <w:rFonts w:asciiTheme="majorHAnsi" w:hAnsiTheme="majorHAnsi" w:cstheme="majorHAnsi"/>
+                  <w:u w:val="single"/>
                 </w:rPr>
                 <w:tag w:val="Moment"/>
                 <w:id w:val="-131097587"/>
@@ -618,55 +597,39 @@
                 <w15:appearance w15:val="hidden"/>
                 <w:text/>
               </w:sdtPr>
-              <w:sdtEndPr/>
               <w:sdtContent>
                 <w:r>
                   <w:rPr>
                     <w:rFonts w:asciiTheme="majorHAnsi" w:hAnsiTheme="majorHAnsi" w:cstheme="majorHAnsi"/>
+                    <w:u w:val="single"/>
                   </w:rPr>
-                  <w:t xml:space="preserve"> </w:t>
+                  <w:t xml:space="preserve">Sevilla </w:t>
                 </w:r>
                 <w:r>
                   <w:rPr>
                     <w:rFonts w:asciiTheme="majorHAnsi" w:hAnsiTheme="majorHAnsi" w:cstheme="majorHAnsi"/>
+                    <w:u w:val="single"/>
                   </w:rPr>
-                  <w:t xml:space="preserve">Sevilla </w:t>
-                </w:r>
-                <w:proofErr w:type="spellStart"/>
-                <w:r>
-                  <w:rPr>
-                    <w:rFonts w:asciiTheme="majorHAnsi" w:hAnsiTheme="majorHAnsi" w:cstheme="majorHAnsi"/>
-                  </w:rPr>
-                  <w:t>febrero</w:t>
-                </w:r>
-                <w:proofErr w:type="spellEnd"/>
-                <w:r>
-                  <w:rPr>
-                    <w:rFonts w:asciiTheme="majorHAnsi" w:hAnsiTheme="majorHAnsi" w:cstheme="majorHAnsi"/>
-                  </w:rPr>
-                  <w:t xml:space="preserve"> </w:t>
+                  <w:t>marzo 13</w:t>
                 </w:r>
                 <w:r>
                   <w:rPr>
                     <w:rFonts w:asciiTheme="majorHAnsi" w:hAnsiTheme="majorHAnsi" w:cstheme="majorHAnsi"/>
-                  </w:rPr>
-                  <w:t>18</w:t>
-                </w:r>
-                <w:r>
-                  <w:rPr>
-                    <w:rFonts w:asciiTheme="majorHAnsi" w:hAnsiTheme="majorHAnsi" w:cstheme="majorHAnsi"/>
+                    <w:u w:val="single"/>
                   </w:rPr>
                   <w:t xml:space="preserve">, </w:t>
                 </w:r>
                 <w:r>
                   <w:rPr>
                     <w:rFonts w:asciiTheme="majorHAnsi" w:hAnsiTheme="majorHAnsi" w:cstheme="majorHAnsi"/>
+                    <w:u w:val="single"/>
                   </w:rPr>
                   <w:t>2025</w:t>
                 </w:r>
                 <w:r>
                   <w:rPr>
                     <w:rFonts w:asciiTheme="majorHAnsi" w:hAnsiTheme="majorHAnsi" w:cstheme="majorHAnsi"/>
+                    <w:u w:val="single"/>
                   </w:rPr>
                   <w:t xml:space="preserve"> </w:t>
                 </w:r>
@@ -975,7 +938,6 @@
           <w15:appearance w15:val="hidden"/>
           <w:text/>
         </w:sdtPr>
-        <w:sdtEndPr/>
         <w:sdtContent>
           <w:r>
             <w:t xml:space="preserve"> </w:t>
@@ -984,7 +946,7 @@
             <w:t>X</w:t>
           </w:r>
           <w:r>
-            <w:t xml:space="preserve"> </w:t>
+            <w:t xml:space="preserve">  </w:t>
           </w:r>
         </w:sdtContent>
       </w:sdt>
@@ -1109,7 +1071,6 @@
           <w15:appearance w15:val="hidden"/>
           <w:text/>
         </w:sdtPr>
-        <w:sdtEndPr/>
         <w:sdtContent>
           <w:r>
             <w:t xml:space="preserve"> </w:t>
@@ -1441,10 +1402,15 @@
           <w15:appearance w15:val="hidden"/>
           <w:text/>
         </w:sdtPr>
-        <w:sdtEndPr/>
         <w:sdtContent>
           <w:r>
-            <w:t xml:space="preserve">    </w:t>
+            <w:t xml:space="preserve"> </w:t>
+          </w:r>
+          <w:r>
+            <w:t>X</w:t>
+          </w:r>
+          <w:r>
+            <w:t xml:space="preserve">  </w:t>
           </w:r>
         </w:sdtContent>
       </w:sdt>
@@ -1839,10 +1805,15 @@
           <w15:appearance w15:val="hidden"/>
           <w:text/>
         </w:sdtPr>
-        <w:sdtEndPr/>
         <w:sdtContent>
           <w:r>
-            <w:t xml:space="preserve">    </w:t>
+            <w:t xml:space="preserve"> </w:t>
+          </w:r>
+          <w:r>
+            <w:t>X</w:t>
+          </w:r>
+          <w:r>
+            <w:t xml:space="preserve">  </w:t>
           </w:r>
         </w:sdtContent>
       </w:sdt>
@@ -2254,10 +2225,15 @@
           <w15:appearance w15:val="hidden"/>
           <w:text/>
         </w:sdtPr>
-        <w:sdtEndPr/>
         <w:sdtContent>
           <w:r>
-            <w:t xml:space="preserve">    </w:t>
+            <w:t xml:space="preserve"> </w:t>
+          </w:r>
+          <w:r>
+            <w:t>X</w:t>
+          </w:r>
+          <w:r>
+            <w:t xml:space="preserve">  </w:t>
           </w:r>
         </w:sdtContent>
       </w:sdt>
@@ -2571,10 +2547,15 @@
           <w15:appearance w15:val="hidden"/>
           <w:text/>
         </w:sdtPr>
-        <w:sdtEndPr/>
         <w:sdtContent>
           <w:r>
-            <w:t xml:space="preserve">    </w:t>
+            <w:t xml:space="preserve"> </w:t>
+          </w:r>
+          <w:r>
+            <w:t>X</w:t>
+          </w:r>
+          <w:r>
+            <w:t xml:space="preserve"> </w:t>
           </w:r>
         </w:sdtContent>
       </w:sdt>
@@ -2638,10 +2619,15 @@
           <w15:appearance w15:val="hidden"/>
           <w:text/>
         </w:sdtPr>
-        <w:sdtEndPr/>
         <w:sdtContent>
           <w:r>
-            <w:t xml:space="preserve">    </w:t>
+            <w:t xml:space="preserve"> </w:t>
+          </w:r>
+          <w:r>
+            <w:t>X</w:t>
+          </w:r>
+          <w:r>
+            <w:t xml:space="preserve">  </w:t>
           </w:r>
         </w:sdtContent>
       </w:sdt>
@@ -2659,7 +2645,6 @@
           <w15:appearance w15:val="hidden"/>
           <w:text/>
         </w:sdtPr>
-        <w:sdtEndPr/>
         <w:sdtContent>
           <w:r>
             <w:t xml:space="preserve">      </w:t>
@@ -2909,7 +2894,6 @@
           <w15:appearance w15:val="hidden"/>
           <w:text/>
         </w:sdtPr>
-        <w:sdtEndPr/>
         <w:sdtContent>
           <w:r>
             <w:t xml:space="preserve">    </w:t>
@@ -3055,7 +3039,6 @@
           <w15:appearance w15:val="hidden"/>
           <w:text/>
         </w:sdtPr>
-        <w:sdtEndPr/>
         <w:sdtContent>
           <w:r>
             <w:t xml:space="preserve">    </w:t>
@@ -3185,7 +3168,6 @@
           <w15:appearance w15:val="hidden"/>
           <w:text/>
         </w:sdtPr>
-        <w:sdtEndPr/>
         <w:sdtContent>
           <w:r>
             <w:t xml:space="preserve">    </w:t>
@@ -3287,7 +3269,6 @@
           <w15:appearance w15:val="hidden"/>
           <w:text/>
         </w:sdtPr>
-        <w:sdtEndPr/>
         <w:sdtContent>
           <w:r>
             <w:t xml:space="preserve">    </w:t>
@@ -3432,7 +3413,6 @@
           <w15:appearance w15:val="hidden"/>
           <w:text/>
         </w:sdtPr>
-        <w:sdtEndPr/>
         <w:sdtContent>
           <w:r>
             <w:t xml:space="preserve">    </w:t>
@@ -3505,7 +3485,6 @@
           <w15:appearance w15:val="hidden"/>
           <w:text/>
         </w:sdtPr>
-        <w:sdtEndPr/>
         <w:sdtContent>
           <w:r>
             <w:t xml:space="preserve">    </w:t>
@@ -3543,7 +3522,6 @@
           <w15:appearance w15:val="hidden"/>
           <w:text/>
         </w:sdtPr>
-        <w:sdtEndPr/>
         <w:sdtContent>
           <w:r>
             <w:t xml:space="preserve">    </w:t>
@@ -4070,10 +4048,15 @@
           <w15:appearance w15:val="hidden"/>
           <w:text/>
         </w:sdtPr>
-        <w:sdtEndPr/>
         <w:sdtContent>
           <w:r>
-            <w:t xml:space="preserve">    </w:t>
+            <w:t xml:space="preserve">  </w:t>
+          </w:r>
+          <w:r>
+            <w:t>X</w:t>
+          </w:r>
+          <w:r>
+            <w:t xml:space="preserve">  </w:t>
           </w:r>
         </w:sdtContent>
       </w:sdt>
@@ -4243,10 +4226,15 @@
           <w15:appearance w15:val="hidden"/>
           <w:text/>
         </w:sdtPr>
-        <w:sdtEndPr/>
         <w:sdtContent>
           <w:r>
-            <w:t xml:space="preserve">    </w:t>
+            <w:t xml:space="preserve"> </w:t>
+          </w:r>
+          <w:r>
+            <w:t>X</w:t>
+          </w:r>
+          <w:r>
+            <w:t xml:space="preserve">  </w:t>
           </w:r>
         </w:sdtContent>
       </w:sdt>
@@ -4416,7 +4404,6 @@
           <w15:appearance w15:val="hidden"/>
           <w:text/>
         </w:sdtPr>
-        <w:sdtEndPr/>
         <w:sdtContent>
           <w:r>
             <w:t xml:space="preserve">    </w:t>
@@ -4510,7 +4497,6 @@
           <w15:appearance w15:val="hidden"/>
           <w:text/>
         </w:sdtPr>
-        <w:sdtEndPr/>
         <w:sdtContent>
           <w:r>
             <w:t xml:space="preserve">    </w:t>
@@ -4601,7 +4587,6 @@
           <w15:appearance w15:val="hidden"/>
           <w:text/>
         </w:sdtPr>
-        <w:sdtEndPr/>
         <w:sdtContent>
           <w:r>
             <w:t xml:space="preserve">    </w:t>
@@ -4693,7 +4678,6 @@
           <w15:appearance w15:val="hidden"/>
           <w:text/>
         </w:sdtPr>
-        <w:sdtEndPr/>
         <w:sdtContent>
           <w:r>
             <w:t xml:space="preserve">    </w:t>
@@ -4848,7 +4832,6 @@
           <w15:appearance w15:val="hidden"/>
           <w:text/>
         </w:sdtPr>
-        <w:sdtEndPr/>
         <w:sdtContent>
           <w:r>
             <w:t xml:space="preserve">    </w:t>
@@ -5063,7 +5046,6 @@
           <w15:appearance w15:val="hidden"/>
           <w:text/>
         </w:sdtPr>
-        <w:sdtEndPr/>
         <w:sdtContent>
           <w:r>
             <w:t xml:space="preserve">    </w:t>
@@ -5121,7 +5103,6 @@
           <w15:appearance w15:val="hidden"/>
           <w:text/>
         </w:sdtPr>
-        <w:sdtEndPr/>
         <w:sdtContent>
           <w:r>
             <w:t xml:space="preserve">    </w:t>
@@ -5393,10 +5374,15 @@
           <w15:appearance w15:val="hidden"/>
           <w:text/>
         </w:sdtPr>
-        <w:sdtEndPr/>
         <w:sdtContent>
           <w:r>
-            <w:t xml:space="preserve">    </w:t>
+            <w:t xml:space="preserve"> </w:t>
+          </w:r>
+          <w:r>
+            <w:t>X</w:t>
+          </w:r>
+          <w:r>
+            <w:t xml:space="preserve">  </w:t>
           </w:r>
         </w:sdtContent>
       </w:sdt>
@@ -5446,10 +5432,15 @@
           <w15:appearance w15:val="hidden"/>
           <w:text/>
         </w:sdtPr>
-        <w:sdtEndPr/>
         <w:sdtContent>
           <w:r>
-            <w:t xml:space="preserve">    </w:t>
+            <w:t xml:space="preserve"> </w:t>
+          </w:r>
+          <w:r>
+            <w:t>X</w:t>
+          </w:r>
+          <w:r>
+            <w:t xml:space="preserve">  </w:t>
           </w:r>
         </w:sdtContent>
       </w:sdt>
@@ -5662,7 +5653,6 @@
           <w15:appearance w15:val="hidden"/>
           <w:text/>
         </w:sdtPr>
-        <w:sdtEndPr/>
         <w:sdtContent>
           <w:r>
             <w:t xml:space="preserve">    </w:t>
@@ -5686,7 +5676,6 @@
           <w15:appearance w15:val="hidden"/>
           <w:text/>
         </w:sdtPr>
-        <w:sdtEndPr/>
         <w:sdtContent>
           <w:r>
             <w:rPr>
@@ -5848,7 +5837,6 @@
           <w15:appearance w15:val="hidden"/>
           <w:text/>
         </w:sdtPr>
-        <w:sdtEndPr/>
         <w:sdtContent>
           <w:r>
             <w:t xml:space="preserve">    </w:t>
@@ -5901,7 +5889,6 @@
           <w15:appearance w15:val="hidden"/>
           <w:text/>
         </w:sdtPr>
-        <w:sdtEndPr/>
         <w:sdtContent>
           <w:r>
             <w:t xml:space="preserve">    </w:t>
@@ -6093,7 +6080,6 @@
           <w15:appearance w15:val="hidden"/>
           <w:text/>
         </w:sdtPr>
-        <w:sdtEndPr/>
         <w:sdtContent>
           <w:r>
             <w:t xml:space="preserve">    </w:t>
@@ -6176,7 +6162,6 @@
           <w15:appearance w15:val="hidden"/>
           <w:text/>
         </w:sdtPr>
-        <w:sdtEndPr/>
         <w:sdtContent>
           <w:r>
             <w:t xml:space="preserve">    </w:t>
@@ -6297,7 +6282,6 @@
           <w15:appearance w15:val="hidden"/>
           <w:text/>
         </w:sdtPr>
-        <w:sdtEndPr/>
         <w:sdtContent>
           <w:r>
             <w:t xml:space="preserve">    </w:t>
@@ -6344,7 +6328,6 @@
           <w15:appearance w15:val="hidden"/>
           <w:text/>
         </w:sdtPr>
-        <w:sdtEndPr/>
         <w:sdtContent>
           <w:r>
             <w:t xml:space="preserve">    </w:t>
@@ -6553,7 +6536,6 @@
           <w15:appearance w15:val="hidden"/>
           <w:text/>
         </w:sdtPr>
-        <w:sdtEndPr/>
         <w:sdtContent>
           <w:r>
             <w:t xml:space="preserve">    </w:t>
@@ -6605,7 +6587,6 @@
           <w15:appearance w15:val="hidden"/>
           <w:text/>
         </w:sdtPr>
-        <w:sdtEndPr/>
         <w:sdtContent>
           <w:r>
             <w:t xml:space="preserve">    </w:t>
@@ -6652,7 +6633,6 @@
           <w15:appearance w15:val="hidden"/>
           <w:text/>
         </w:sdtPr>
-        <w:sdtEndPr/>
         <w:sdtContent>
           <w:r>
             <w:t xml:space="preserve">    </w:t>
@@ -10321,10 +10301,16 @@
   </w:compat>
   <w:rsids>
     <w:rsidRoot w:val="002707DD"/>
+    <w:rsid w:val="00024BEA"/>
+    <w:rsid w:val="000C7AF1"/>
     <w:rsid w:val="0013644E"/>
     <w:rsid w:val="001773D9"/>
     <w:rsid w:val="001942D6"/>
+    <w:rsid w:val="001946DF"/>
+    <w:rsid w:val="001F2F2C"/>
+    <w:rsid w:val="002146F7"/>
     <w:rsid w:val="002707DD"/>
+    <w:rsid w:val="00291870"/>
     <w:rsid w:val="00374B2C"/>
     <w:rsid w:val="003803AE"/>
     <w:rsid w:val="003D684A"/>
@@ -10332,10 +10318,10 @@
     <w:rsid w:val="003E4CEE"/>
     <w:rsid w:val="004250DD"/>
     <w:rsid w:val="004B3499"/>
-    <w:rsid w:val="0053451D"/>
+    <w:rsid w:val="004C60B4"/>
+    <w:rsid w:val="00561DC0"/>
     <w:rsid w:val="00562343"/>
     <w:rsid w:val="00593C90"/>
-    <w:rsid w:val="005A0299"/>
     <w:rsid w:val="005A3CD1"/>
     <w:rsid w:val="005C7809"/>
     <w:rsid w:val="005F0460"/>
@@ -10345,35 +10331,39 @@
     <w:rsid w:val="007079BA"/>
     <w:rsid w:val="007465A2"/>
     <w:rsid w:val="00751E87"/>
+    <w:rsid w:val="007669C4"/>
+    <w:rsid w:val="007E007E"/>
     <w:rsid w:val="00802250"/>
     <w:rsid w:val="008A1472"/>
     <w:rsid w:val="008B1087"/>
+    <w:rsid w:val="008C09D3"/>
     <w:rsid w:val="0093034B"/>
     <w:rsid w:val="00953D97"/>
     <w:rsid w:val="00A222AC"/>
     <w:rsid w:val="00A47EDD"/>
+    <w:rsid w:val="00A92CA5"/>
     <w:rsid w:val="00AD2A82"/>
     <w:rsid w:val="00AD7444"/>
     <w:rsid w:val="00AE0F65"/>
     <w:rsid w:val="00B30056"/>
+    <w:rsid w:val="00B402FC"/>
     <w:rsid w:val="00B50831"/>
     <w:rsid w:val="00BB57C2"/>
     <w:rsid w:val="00BE3A2B"/>
-    <w:rsid w:val="00C14926"/>
     <w:rsid w:val="00C41BFE"/>
     <w:rsid w:val="00C63AB0"/>
     <w:rsid w:val="00CC1234"/>
     <w:rsid w:val="00CC2992"/>
-    <w:rsid w:val="00CC60D6"/>
-    <w:rsid w:val="00CE50DA"/>
+    <w:rsid w:val="00D039F2"/>
     <w:rsid w:val="00D334C0"/>
     <w:rsid w:val="00D72CB9"/>
     <w:rsid w:val="00DA7CCF"/>
-    <w:rsid w:val="00E20C38"/>
     <w:rsid w:val="00E25325"/>
     <w:rsid w:val="00E64FA8"/>
+    <w:rsid w:val="00EF710B"/>
     <w:rsid w:val="00F22BBC"/>
     <w:rsid w:val="00F972FE"/>
+    <w:rsid w:val="00FA5476"/>
   </w:rsids>
   <m:mathPr>
     <m:mathFont m:val="Cambria Math"/>
@@ -12561,260 +12551,4 @@
     </a:ext>
   </a:extLst>
 </a:theme>
-</file>
-
-<file path=customXml/item1.xml><?xml version="1.0" encoding="utf-8"?>
-<p:properties xmlns:p="http://schemas.microsoft.com/office/2006/metadata/properties" xmlns:xsi="http://www.w3.org/2001/XMLSchema-instance" xmlns:pc="http://schemas.microsoft.com/office/infopath/2007/PartnerControls">
-  <documentManagement>
-    <_activity xmlns="c968df06-df81-4283-897a-713e538ed7dc" xsi:nil="true"/>
-  </documentManagement>
-</p:properties>
-</file>
-
-<file path=customXml/item2.xml><?xml version="1.0" encoding="utf-8"?>
-<?mso-contentType ?>
-<FormTemplates xmlns="http://schemas.microsoft.com/sharepoint/v3/contenttype/forms">
-  <Display>DocumentLibraryForm</Display>
-  <Edit>DocumentLibraryForm</Edit>
-  <New>DocumentLibraryForm</New>
-</FormTemplates>
-</file>
-
-<file path=customXml/item3.xml><?xml version="1.0" encoding="utf-8"?>
-<ct:contentTypeSchema xmlns:ct="http://schemas.microsoft.com/office/2006/metadata/contentType" xmlns:ma="http://schemas.microsoft.com/office/2006/metadata/properties/metaAttributes" ct:_="" ma:_="" ma:contentTypeName="Documento" ma:contentTypeID="0x0101003099E9F138CD1D438BBFFA97F7C8A2DA" ma:contentTypeVersion="9" ma:contentTypeDescription="Crear nuevo documento." ma:contentTypeScope="" ma:versionID="635a575283a912dd297bc3ee250fc01f">
-  <xsd:schema xmlns:xsd="http://www.w3.org/2001/XMLSchema" xmlns:xs="http://www.w3.org/2001/XMLSchema" xmlns:p="http://schemas.microsoft.com/office/2006/metadata/properties" xmlns:ns3="c968df06-df81-4283-897a-713e538ed7dc" xmlns:ns4="3a933f66-b4e2-4d7b-b60c-fbee6e14182f" targetNamespace="http://schemas.microsoft.com/office/2006/metadata/properties" ma:root="true" ma:fieldsID="cb1f19f498336f2bd12bd40ece9c917c" ns3:_="" ns4:_="">
-    <xsd:import namespace="c968df06-df81-4283-897a-713e538ed7dc"/>
-    <xsd:import namespace="3a933f66-b4e2-4d7b-b60c-fbee6e14182f"/>
-    <xsd:element name="properties">
-      <xsd:complexType>
-        <xsd:sequence>
-          <xsd:element name="documentManagement">
-            <xsd:complexType>
-              <xsd:all>
-                <xsd:element ref="ns3:MediaServiceMetadata" minOccurs="0"/>
-                <xsd:element ref="ns3:MediaServiceFastMetadata" minOccurs="0"/>
-                <xsd:element ref="ns3:_activity" minOccurs="0"/>
-                <xsd:element ref="ns4:SharedWithUsers" minOccurs="0"/>
-                <xsd:element ref="ns4:SharedWithDetails" minOccurs="0"/>
-                <xsd:element ref="ns4:SharingHintHash" minOccurs="0"/>
-                <xsd:element ref="ns3:MediaServiceObjectDetectorVersions" minOccurs="0"/>
-                <xsd:element ref="ns3:MediaServiceSearchProperties" minOccurs="0"/>
-                <xsd:element ref="ns3:MediaServiceDateTaken" minOccurs="0"/>
-              </xsd:all>
-            </xsd:complexType>
-          </xsd:element>
-        </xsd:sequence>
-      </xsd:complexType>
-    </xsd:element>
-  </xsd:schema>
-  <xsd:schema xmlns:xsd="http://www.w3.org/2001/XMLSchema" xmlns:xs="http://www.w3.org/2001/XMLSchema" xmlns:dms="http://schemas.microsoft.com/office/2006/documentManagement/types" xmlns:pc="http://schemas.microsoft.com/office/infopath/2007/PartnerControls" targetNamespace="c968df06-df81-4283-897a-713e538ed7dc" elementFormDefault="qualified">
-    <xsd:import namespace="http://schemas.microsoft.com/office/2006/documentManagement/types"/>
-    <xsd:import namespace="http://schemas.microsoft.com/office/infopath/2007/PartnerControls"/>
-    <xsd:element name="MediaServiceMetadata" ma:index="8" nillable="true" ma:displayName="MediaServiceMetadata" ma:hidden="true" ma:internalName="MediaServiceMetadata" ma:readOnly="true">
-      <xsd:simpleType>
-        <xsd:restriction base="dms:Note"/>
-      </xsd:simpleType>
-    </xsd:element>
-    <xsd:element name="MediaServiceFastMetadata" ma:index="9" nillable="true" ma:displayName="MediaServiceFastMetadata" ma:hidden="true" ma:internalName="MediaServiceFastMetadata" ma:readOnly="true">
-      <xsd:simpleType>
-        <xsd:restriction base="dms:Note"/>
-      </xsd:simpleType>
-    </xsd:element>
-    <xsd:element name="_activity" ma:index="10" nillable="true" ma:displayName="_activity" ma:hidden="true" ma:internalName="_activity">
-      <xsd:simpleType>
-        <xsd:restriction base="dms:Note"/>
-      </xsd:simpleType>
-    </xsd:element>
-    <xsd:element name="MediaServiceObjectDetectorVersions" ma:index="14" nillable="true" ma:displayName="MediaServiceObjectDetectorVersions" ma:hidden="true" ma:indexed="true" ma:internalName="MediaServiceObjectDetectorVersions" ma:readOnly="true">
-      <xsd:simpleType>
-        <xsd:restriction base="dms:Text"/>
-      </xsd:simpleType>
-    </xsd:element>
-    <xsd:element name="MediaServiceSearchProperties" ma:index="15" nillable="true" ma:displayName="MediaServiceSearchProperties" ma:hidden="true" ma:internalName="MediaServiceSearchProperties" ma:readOnly="true">
-      <xsd:simpleType>
-        <xsd:restriction base="dms:Note"/>
-      </xsd:simpleType>
-    </xsd:element>
-    <xsd:element name="MediaServiceDateTaken" ma:index="16" nillable="true" ma:displayName="MediaServiceDateTaken" ma:hidden="true" ma:indexed="true" ma:internalName="MediaServiceDateTaken" ma:readOnly="true">
-      <xsd:simpleType>
-        <xsd:restriction base="dms:Text"/>
-      </xsd:simpleType>
-    </xsd:element>
-  </xsd:schema>
-  <xsd:schema xmlns:xsd="http://www.w3.org/2001/XMLSchema" xmlns:xs="http://www.w3.org/2001/XMLSchema" xmlns:dms="http://schemas.microsoft.com/office/2006/documentManagement/types" xmlns:pc="http://schemas.microsoft.com/office/infopath/2007/PartnerControls" targetNamespace="3a933f66-b4e2-4d7b-b60c-fbee6e14182f" elementFormDefault="qualified">
-    <xsd:import namespace="http://schemas.microsoft.com/office/2006/documentManagement/types"/>
-    <xsd:import namespace="http://schemas.microsoft.com/office/infopath/2007/PartnerControls"/>
-    <xsd:element name="SharedWithUsers" ma:index="11" nillable="true" ma:displayName="Compartido con" ma:internalName="SharedWithUsers" ma:readOnly="true">
-      <xsd:complexType>
-        <xsd:complexContent>
-          <xsd:extension base="dms:UserMulti">
-            <xsd:sequence>
-              <xsd:element name="UserInfo" minOccurs="0" maxOccurs="unbounded">
-                <xsd:complexType>
-                  <xsd:sequence>
-                    <xsd:element name="DisplayName" type="xsd:string" minOccurs="0"/>
-                    <xsd:element name="AccountId" type="dms:UserId" minOccurs="0" nillable="true"/>
-                    <xsd:element name="AccountType" type="xsd:string" minOccurs="0"/>
-                  </xsd:sequence>
-                </xsd:complexType>
-              </xsd:element>
-            </xsd:sequence>
-          </xsd:extension>
-        </xsd:complexContent>
-      </xsd:complexType>
-    </xsd:element>
-    <xsd:element name="SharedWithDetails" ma:index="12" nillable="true" ma:displayName="Detalles de uso compartido" ma:internalName="SharedWithDetails" ma:readOnly="true">
-      <xsd:simpleType>
-        <xsd:restriction base="dms:Note">
-          <xsd:maxLength value="255"/>
-        </xsd:restriction>
-      </xsd:simpleType>
-    </xsd:element>
-    <xsd:element name="SharingHintHash" ma:index="13" nillable="true" ma:displayName="Hash de la sugerencia para compartir" ma:hidden="true" ma:internalName="SharingHintHash" ma:readOnly="true">
-      <xsd:simpleType>
-        <xsd:restriction base="dms:Text"/>
-      </xsd:simpleType>
-    </xsd:element>
-  </xsd:schema>
-  <xsd:schema xmlns="http://schemas.openxmlformats.org/package/2006/metadata/core-properties" xmlns:xsd="http://www.w3.org/2001/XMLSchema" xmlns:xsi="http://www.w3.org/2001/XMLSchema-instance" xmlns:dc="http://purl.org/dc/elements/1.1/" xmlns:dcterms="http://purl.org/dc/terms/" xmlns:odoc="http://schemas.microsoft.com/internal/obd" targetNamespace="http://schemas.openxmlformats.org/package/2006/metadata/core-properties" elementFormDefault="qualified" attributeFormDefault="unqualified" blockDefault="#all">
-    <xsd:import namespace="http://purl.org/dc/elements/1.1/" schemaLocation="http://dublincore.org/schemas/xmls/qdc/2003/04/02/dc.xsd"/>
-    <xsd:import namespace="http://purl.org/dc/terms/" schemaLocation="http://dublincore.org/schemas/xmls/qdc/2003/04/02/dcterms.xsd"/>
-    <xsd:element name="coreProperties" type="CT_coreProperties"/>
-    <xsd:complexType name="CT_coreProperties">
-      <xsd:all>
-        <xsd:element ref="dc:creator" minOccurs="0" maxOccurs="1"/>
-        <xsd:element ref="dcterms:created" minOccurs="0" maxOccurs="1"/>
-        <xsd:element ref="dc:identifier" minOccurs="0" maxOccurs="1"/>
-        <xsd:element name="contentType" minOccurs="0" maxOccurs="1" type="xsd:string" ma:index="0" ma:displayName="Tipo de contenido"/>
-        <xsd:element ref="dc:title" minOccurs="0" maxOccurs="1" ma:index="4" ma:displayName="Título"/>
-        <xsd:element ref="dc:subject" minOccurs="0" maxOccurs="1"/>
-        <xsd:element ref="dc:description" minOccurs="0" maxOccurs="1"/>
-        <xsd:element name="keywords" minOccurs="0" maxOccurs="1" type="xsd:string"/>
-        <xsd:element ref="dc:language" minOccurs="0" maxOccurs="1"/>
-        <xsd:element name="category" minOccurs="0" maxOccurs="1" type="xsd:string"/>
-        <xsd:element name="version" minOccurs="0" maxOccurs="1" type="xsd:string"/>
-        <xsd:element name="revision" minOccurs="0" maxOccurs="1" type="xsd:string">
-          <xsd:annotation>
-            <xsd:documentation>
-                        This value indicates the number of saves or revisions. The application is responsible for updating this value after each revision.
-                    </xsd:documentation>
-          </xsd:annotation>
-        </xsd:element>
-        <xsd:element name="lastModifiedBy" minOccurs="0" maxOccurs="1" type="xsd:string"/>
-        <xsd:element ref="dcterms:modified" minOccurs="0" maxOccurs="1"/>
-        <xsd:element name="contentStatus" minOccurs="0" maxOccurs="1" type="xsd:string"/>
-      </xsd:all>
-    </xsd:complexType>
-  </xsd:schema>
-  <xs:schema xmlns:pc="http://schemas.microsoft.com/office/infopath/2007/PartnerControls" xmlns:xs="http://www.w3.org/2001/XMLSchema" targetNamespace="http://schemas.microsoft.com/office/infopath/2007/PartnerControls" elementFormDefault="qualified" attributeFormDefault="unqualified">
-    <xs:element name="Person">
-      <xs:complexType>
-        <xs:sequence>
-          <xs:element ref="pc:DisplayName" minOccurs="0"/>
-          <xs:element ref="pc:AccountId" minOccurs="0"/>
-          <xs:element ref="pc:AccountType" minOccurs="0"/>
-        </xs:sequence>
-      </xs:complexType>
-    </xs:element>
-    <xs:element name="DisplayName" type="xs:string"/>
-    <xs:element name="AccountId" type="xs:string"/>
-    <xs:element name="AccountType" type="xs:string"/>
-    <xs:element name="BDCAssociatedEntity">
-      <xs:complexType>
-        <xs:sequence>
-          <xs:element ref="pc:BDCEntity" minOccurs="0" maxOccurs="unbounded"/>
-        </xs:sequence>
-        <xs:attribute ref="pc:EntityNamespace"/>
-        <xs:attribute ref="pc:EntityName"/>
-        <xs:attribute ref="pc:SystemInstanceName"/>
-        <xs:attribute ref="pc:AssociationName"/>
-      </xs:complexType>
-    </xs:element>
-    <xs:attribute name="EntityNamespace" type="xs:string"/>
-    <xs:attribute name="EntityName" type="xs:string"/>
-    <xs:attribute name="SystemInstanceName" type="xs:string"/>
-    <xs:attribute name="AssociationName" type="xs:string"/>
-    <xs:element name="BDCEntity">
-      <xs:complexType>
-        <xs:sequence>
-          <xs:element ref="pc:EntityDisplayName" minOccurs="0"/>
-          <xs:element ref="pc:EntityInstanceReference" minOccurs="0"/>
-          <xs:element ref="pc:EntityId1" minOccurs="0"/>
-          <xs:element ref="pc:EntityId2" minOccurs="0"/>
-          <xs:element ref="pc:EntityId3" minOccurs="0"/>
-          <xs:element ref="pc:EntityId4" minOccurs="0"/>
-          <xs:element ref="pc:EntityId5" minOccurs="0"/>
-        </xs:sequence>
-      </xs:complexType>
-    </xs:element>
-    <xs:element name="EntityDisplayName" type="xs:string"/>
-    <xs:element name="EntityInstanceReference" type="xs:string"/>
-    <xs:element name="EntityId1" type="xs:string"/>
-    <xs:element name="EntityId2" type="xs:string"/>
-    <xs:element name="EntityId3" type="xs:string"/>
-    <xs:element name="EntityId4" type="xs:string"/>
-    <xs:element name="EntityId5" type="xs:string"/>
-    <xs:element name="Terms">
-      <xs:complexType>
-        <xs:sequence>
-          <xs:element ref="pc:TermInfo" minOccurs="0" maxOccurs="unbounded"/>
-        </xs:sequence>
-      </xs:complexType>
-    </xs:element>
-    <xs:element name="TermInfo">
-      <xs:complexType>
-        <xs:sequence>
-          <xs:element ref="pc:TermName" minOccurs="0"/>
-          <xs:element ref="pc:TermId" minOccurs="0"/>
-        </xs:sequence>
-      </xs:complexType>
-    </xs:element>
-    <xs:element name="TermName" type="xs:string"/>
-    <xs:element name="TermId" type="xs:string"/>
-  </xs:schema>
-</ct:contentTypeSchema>
-</file>
-
-<file path=customXml/itemProps1.xml><?xml version="1.0" encoding="utf-8"?>
-<ds:datastoreItem xmlns:ds="http://schemas.openxmlformats.org/officeDocument/2006/customXml" ds:itemID="{51AE43E1-D4B7-4014-BA85-C3454B073CC5}">
-  <ds:schemaRefs>
-    <ds:schemaRef ds:uri="3a933f66-b4e2-4d7b-b60c-fbee6e14182f"/>
-    <ds:schemaRef ds:uri="http://schemas.microsoft.com/office/infopath/2007/PartnerControls"/>
-    <ds:schemaRef ds:uri="http://purl.org/dc/terms/"/>
-    <ds:schemaRef ds:uri="c968df06-df81-4283-897a-713e538ed7dc"/>
-    <ds:schemaRef ds:uri="http://purl.org/dc/dcmitype/"/>
-    <ds:schemaRef ds:uri="http://schemas.microsoft.com/office/2006/documentManagement/types"/>
-    <ds:schemaRef ds:uri="http://schemas.microsoft.com/office/2006/metadata/properties"/>
-    <ds:schemaRef ds:uri="http://schemas.openxmlformats.org/package/2006/metadata/core-properties"/>
-    <ds:schemaRef ds:uri="http://www.w3.org/XML/1998/namespace"/>
-    <ds:schemaRef ds:uri="http://purl.org/dc/elements/1.1/"/>
-  </ds:schemaRefs>
-</ds:datastoreItem>
-</file>
-
-<file path=customXml/itemProps2.xml><?xml version="1.0" encoding="utf-8"?>
-<ds:datastoreItem xmlns:ds="http://schemas.openxmlformats.org/officeDocument/2006/customXml" ds:itemID="{EA847A44-31CB-4F63-84BD-AAC46CDFCBDD}">
-  <ds:schemaRefs>
-    <ds:schemaRef ds:uri="http://schemas.microsoft.com/sharepoint/v3/contenttype/forms"/>
-  </ds:schemaRefs>
-</ds:datastoreItem>
-</file>
-
-<file path=customXml/itemProps3.xml><?xml version="1.0" encoding="utf-8"?>
-<ds:datastoreItem xmlns:ds="http://schemas.openxmlformats.org/officeDocument/2006/customXml" ds:itemID="{D2FFE1C9-C982-4CB1-A158-3B2E88EE4954}">
-  <ds:schemaRefs>
-    <ds:schemaRef ds:uri="http://schemas.microsoft.com/office/2006/metadata/contentType"/>
-    <ds:schemaRef ds:uri="http://schemas.microsoft.com/office/2006/metadata/properties/metaAttributes"/>
-    <ds:schemaRef ds:uri="http://www.w3.org/2001/XMLSchema"/>
-    <ds:schemaRef ds:uri="http://schemas.microsoft.com/office/2006/metadata/properties"/>
-    <ds:schemaRef ds:uri="c968df06-df81-4283-897a-713e538ed7dc"/>
-    <ds:schemaRef ds:uri="3a933f66-b4e2-4d7b-b60c-fbee6e14182f"/>
-    <ds:schemaRef ds:uri="http://schemas.microsoft.com/office/2006/documentManagement/types"/>
-    <ds:schemaRef ds:uri="http://schemas.microsoft.com/office/infopath/2007/PartnerControls"/>
-    <ds:schemaRef ds:uri="http://schemas.openxmlformats.org/package/2006/metadata/core-properties"/>
-    <ds:schemaRef ds:uri="http://purl.org/dc/elements/1.1/"/>
-    <ds:schemaRef ds:uri="http://purl.org/dc/terms/"/>
-    <ds:schemaRef ds:uri="http://schemas.microsoft.com/internal/obd"/>
-  </ds:schemaRefs>
-</ds:datastoreItem>
 </file>
</xml_diff>

<commit_message>
docs: Change on requirements documents
</commit_message>
<xml_diff>
--- a/reports/Student #1/01 - Requirements - Student #1.docx
+++ b/reports/Student #1/01 - Requirements - Student #1.docx
@@ -2896,7 +2896,13 @@
         </w:sdtPr>
         <w:sdtContent>
           <w:r>
-            <w:t xml:space="preserve">    </w:t>
+            <w:t xml:space="preserve">  </w:t>
+          </w:r>
+          <w:r>
+            <w:t>X</w:t>
+          </w:r>
+          <w:r>
+            <w:t xml:space="preserve">  </w:t>
           </w:r>
         </w:sdtContent>
       </w:sdt>
@@ -3041,7 +3047,13 @@
         </w:sdtPr>
         <w:sdtContent>
           <w:r>
-            <w:t xml:space="preserve">    </w:t>
+            <w:t xml:space="preserve">  </w:t>
+          </w:r>
+          <w:r>
+            <w:t>X</w:t>
+          </w:r>
+          <w:r>
+            <w:t xml:space="preserve">  </w:t>
           </w:r>
         </w:sdtContent>
       </w:sdt>
@@ -3170,7 +3182,13 @@
         </w:sdtPr>
         <w:sdtContent>
           <w:r>
-            <w:t xml:space="preserve">    </w:t>
+            <w:t xml:space="preserve"> </w:t>
+          </w:r>
+          <w:r>
+            <w:t>X</w:t>
+          </w:r>
+          <w:r>
+            <w:t xml:space="preserve">  </w:t>
           </w:r>
         </w:sdtContent>
       </w:sdt>
@@ -10303,6 +10321,8 @@
     <w:rsidRoot w:val="002707DD"/>
     <w:rsid w:val="00024BEA"/>
     <w:rsid w:val="000C7AF1"/>
+    <w:rsid w:val="000F1767"/>
+    <w:rsid w:val="0010627E"/>
     <w:rsid w:val="0013644E"/>
     <w:rsid w:val="001773D9"/>
     <w:rsid w:val="001942D6"/>
@@ -10325,6 +10345,7 @@
     <w:rsid w:val="005A3CD1"/>
     <w:rsid w:val="005C7809"/>
     <w:rsid w:val="005F0460"/>
+    <w:rsid w:val="006707B8"/>
     <w:rsid w:val="00674795"/>
     <w:rsid w:val="00676B38"/>
     <w:rsid w:val="007056D5"/>
@@ -10352,6 +10373,7 @@
     <w:rsid w:val="00BE3A2B"/>
     <w:rsid w:val="00C41BFE"/>
     <w:rsid w:val="00C63AB0"/>
+    <w:rsid w:val="00C72437"/>
     <w:rsid w:val="00CC1234"/>
     <w:rsid w:val="00CC2992"/>
     <w:rsid w:val="00D039F2"/>

</xml_diff>

<commit_message>
docs: Add analysis and planning reports for Student 1 D02 milestone
- Change floder of Analysis Report for D01.
- Change folder of Planning and Progress Report for D01.
- Created Analysis Report for D02 documenting conflicts related to
entity relationships and validation processes, with proposed solutions
and justifications.
- Created Planning and Progress Report for D02 summarizing tasks
completed, budget estimations, and progress evaluation.
- Change folder of UML diagram for Student 1.
</commit_message>
<xml_diff>
--- a/reports/Student #1/01 - Requirements - Student #1.docx
+++ b/reports/Student #1/01 - Requirements - Student #1.docx
@@ -255,7 +255,7 @@
                 <w:rFonts w:asciiTheme="majorHAnsi" w:hAnsiTheme="majorHAnsi" w:cstheme="majorBidi"/>
                 <w:b/>
                 <w:bCs/>
-                <w:lang w:val="en-US"/>
+                <w:lang w:val="es-ES"/>
               </w:rPr>
             </w:pPr>
             <w:r>
@@ -276,7 +276,7 @@
             <w:r>
               <w:rPr>
                 <w:rFonts w:asciiTheme="majorHAnsi" w:hAnsiTheme="majorHAnsi" w:cstheme="majorBidi"/>
-                <w:lang w:val="en-US"/>
+                <w:lang w:val="es-ES"/>
               </w:rPr>
               <w:t xml:space="preserve"> </w:t>
             </w:r>
@@ -284,7 +284,7 @@
               <w:sdtPr>
                 <w:rPr>
                   <w:rFonts w:asciiTheme="majorHAnsi" w:hAnsiTheme="majorHAnsi" w:cstheme="majorBidi"/>
-                  <w:lang w:val="en-US"/>
+                  <w:lang w:val="es-ES"/>
                 </w:rPr>
                 <w:tag w:val="ID2"/>
                 <w:id w:val="-1276937016"/>
@@ -298,7 +298,7 @@
                 <w:r>
                   <w:rPr>
                     <w:rFonts w:asciiTheme="majorHAnsi" w:hAnsiTheme="majorHAnsi" w:cstheme="majorBidi"/>
-                    <w:lang w:val="en-US"/>
+                    <w:lang w:val="es-ES"/>
                   </w:rPr>
                   <w:t>****6002</w:t>
                 </w:r>
@@ -339,7 +339,7 @@
               <w:sdtPr>
                 <w:rPr>
                   <w:rFonts w:asciiTheme="majorHAnsi" w:hAnsiTheme="majorHAnsi" w:cstheme="majorHAnsi"/>
-                  <w:lang w:val="en-US"/>
+                  <w:lang w:val="es-ES"/>
                 </w:rPr>
                 <w:tag w:val="UVUS02"/>
                 <w:id w:val="1381354132"/>
@@ -353,21 +353,21 @@
                 <w:r>
                   <w:rPr>
                     <w:rFonts w:asciiTheme="majorHAnsi" w:hAnsiTheme="majorHAnsi" w:cstheme="majorHAnsi"/>
-                    <w:lang w:val="en-US"/>
+                    <w:lang w:val="es-ES"/>
                   </w:rPr>
                   <w:t xml:space="preserve"> </w:t>
                 </w:r>
                 <w:r>
                   <w:rPr>
                     <w:rFonts w:asciiTheme="majorHAnsi" w:hAnsiTheme="majorHAnsi" w:cstheme="majorHAnsi"/>
-                    <w:lang w:val="en-US"/>
+                    <w:lang w:val="es-ES"/>
                   </w:rPr>
                   <w:t>RFM6490</w:t>
                 </w:r>
                 <w:r>
                   <w:rPr>
                     <w:rFonts w:asciiTheme="majorHAnsi" w:hAnsiTheme="majorHAnsi" w:cstheme="majorHAnsi"/>
-                    <w:lang w:val="en-US"/>
+                    <w:lang w:val="es-ES"/>
                   </w:rPr>
                   <w:t xml:space="preserve">  </w:t>
                 </w:r>
@@ -519,6 +519,7 @@
                   </w:rPr>
                   <w:t xml:space="preserve">, </w:t>
                 </w:r>
+                <w:proofErr w:type="spellStart"/>
                 <w:r>
                   <w:rPr>
                     <w:rFonts w:asciiTheme="majorHAnsi" w:hAnsiTheme="majorHAnsi" w:cstheme="majorHAnsi"/>
@@ -526,6 +527,7 @@
                   </w:rPr>
                   <w:t>tester</w:t>
                 </w:r>
+                <w:proofErr w:type="spellEnd"/>
                 <w:r>
                   <w:rPr>
                     <w:rFonts w:asciiTheme="majorHAnsi" w:hAnsiTheme="majorHAnsi" w:cstheme="majorHAnsi"/>
@@ -605,12 +607,21 @@
                   </w:rPr>
                   <w:t xml:space="preserve">Sevilla </w:t>
                 </w:r>
+                <w:proofErr w:type="spellStart"/>
                 <w:r>
                   <w:rPr>
                     <w:rFonts w:asciiTheme="majorHAnsi" w:hAnsiTheme="majorHAnsi" w:cstheme="majorHAnsi"/>
                     <w:u w:val="single"/>
                   </w:rPr>
-                  <w:t>marzo 13</w:t>
+                  <w:t>marzo</w:t>
+                </w:r>
+                <w:proofErr w:type="spellEnd"/>
+                <w:r>
+                  <w:rPr>
+                    <w:rFonts w:asciiTheme="majorHAnsi" w:hAnsiTheme="majorHAnsi" w:cstheme="majorHAnsi"/>
+                    <w:u w:val="single"/>
+                  </w:rPr>
+                  <w:t xml:space="preserve"> 13</w:t>
                 </w:r>
                 <w:r>
                   <w:rPr>
@@ -4424,7 +4435,13 @@
         </w:sdtPr>
         <w:sdtContent>
           <w:r>
-            <w:t xml:space="preserve">    </w:t>
+            <w:t xml:space="preserve"> </w:t>
+          </w:r>
+          <w:r>
+            <w:t>X</w:t>
+          </w:r>
+          <w:r>
+            <w:t xml:space="preserve">   </w:t>
           </w:r>
         </w:sdtContent>
       </w:sdt>
@@ -4517,7 +4534,13 @@
         </w:sdtPr>
         <w:sdtContent>
           <w:r>
-            <w:t xml:space="preserve">    </w:t>
+            <w:t xml:space="preserve"> </w:t>
+          </w:r>
+          <w:r>
+            <w:t>X</w:t>
+          </w:r>
+          <w:r>
+            <w:t xml:space="preserve">   </w:t>
           </w:r>
         </w:sdtContent>
       </w:sdt>
@@ -4607,7 +4630,13 @@
         </w:sdtPr>
         <w:sdtContent>
           <w:r>
-            <w:t xml:space="preserve">    </w:t>
+            <w:t xml:space="preserve"> </w:t>
+          </w:r>
+          <w:r>
+            <w:t>X</w:t>
+          </w:r>
+          <w:r>
+            <w:t xml:space="preserve">  </w:t>
           </w:r>
         </w:sdtContent>
       </w:sdt>
@@ -4688,6 +4717,9 @@
       </w:pPr>
       <w:sdt>
         <w:sdtPr>
+          <w:rPr>
+            <w:u w:val="single"/>
+          </w:rPr>
           <w:tag w:val="Verdict"/>
           <w:id w:val="1772122585"/>
           <w:placeholder>
@@ -4698,7 +4730,22 @@
         </w:sdtPr>
         <w:sdtContent>
           <w:r>
-            <w:t xml:space="preserve">    </w:t>
+            <w:rPr>
+              <w:u w:val="single"/>
+            </w:rPr>
+            <w:t xml:space="preserve"> </w:t>
+          </w:r>
+          <w:r>
+            <w:rPr>
+              <w:u w:val="single"/>
+            </w:rPr>
+            <w:t>X</w:t>
+          </w:r>
+          <w:r>
+            <w:rPr>
+              <w:u w:val="single"/>
+            </w:rPr>
+            <w:t xml:space="preserve">   </w:t>
           </w:r>
         </w:sdtContent>
       </w:sdt>
@@ -5857,7 +5904,13 @@
         </w:sdtPr>
         <w:sdtContent>
           <w:r>
-            <w:t xml:space="preserve">    </w:t>
+            <w:t xml:space="preserve"> </w:t>
+          </w:r>
+          <w:r>
+            <w:t>X</w:t>
+          </w:r>
+          <w:r>
+            <w:t xml:space="preserve">   </w:t>
           </w:r>
         </w:sdtContent>
       </w:sdt>
@@ -5909,7 +5962,13 @@
         </w:sdtPr>
         <w:sdtContent>
           <w:r>
-            <w:t xml:space="preserve">    </w:t>
+            <w:t xml:space="preserve"> </w:t>
+          </w:r>
+          <w:r>
+            <w:t>X</w:t>
+          </w:r>
+          <w:r>
+            <w:t xml:space="preserve">  </w:t>
           </w:r>
         </w:sdtContent>
       </w:sdt>
@@ -10336,6 +10395,7 @@
     <w:rsid w:val="003D684A"/>
     <w:rsid w:val="003E03A9"/>
     <w:rsid w:val="003E4CEE"/>
+    <w:rsid w:val="00412342"/>
     <w:rsid w:val="004250DD"/>
     <w:rsid w:val="004B3499"/>
     <w:rsid w:val="004C60B4"/>
@@ -10345,6 +10405,7 @@
     <w:rsid w:val="005A3CD1"/>
     <w:rsid w:val="005C7809"/>
     <w:rsid w:val="005F0460"/>
+    <w:rsid w:val="00627FE8"/>
     <w:rsid w:val="006707B8"/>
     <w:rsid w:val="00674795"/>
     <w:rsid w:val="00676B38"/>
@@ -10371,9 +10432,11 @@
     <w:rsid w:val="00B50831"/>
     <w:rsid w:val="00BB57C2"/>
     <w:rsid w:val="00BE3A2B"/>
+    <w:rsid w:val="00BF6EB4"/>
     <w:rsid w:val="00C41BFE"/>
     <w:rsid w:val="00C63AB0"/>
     <w:rsid w:val="00C72437"/>
+    <w:rsid w:val="00CB022A"/>
     <w:rsid w:val="00CC1234"/>
     <w:rsid w:val="00CC2992"/>
     <w:rsid w:val="00D039F2"/>
@@ -10381,9 +10444,13 @@
     <w:rsid w:val="00D72CB9"/>
     <w:rsid w:val="00DA7CCF"/>
     <w:rsid w:val="00E25325"/>
+    <w:rsid w:val="00E62CD0"/>
     <w:rsid w:val="00E64FA8"/>
+    <w:rsid w:val="00EC6C7D"/>
     <w:rsid w:val="00EF710B"/>
+    <w:rsid w:val="00F10E94"/>
     <w:rsid w:val="00F22BBC"/>
+    <w:rsid w:val="00F931B4"/>
     <w:rsid w:val="00F972FE"/>
     <w:rsid w:val="00FA5476"/>
   </w:rsids>

</xml_diff>

<commit_message>
docs: Add testing report for Student 1
- Introduced a comprehensive testing report detailing the formal testing
procedures.
- Included sections on functional tests, performance analysis, and
conclusions.
- Documented team members and provided links to the planning dashboard
and repository.
</commit_message>
<xml_diff>
--- a/reports/Student #1/01 - Requirements - Student #1.docx
+++ b/reports/Student #1/01 - Requirements - Student #1.docx
@@ -121,7 +121,6 @@
               </w:rPr>
               <w:tab/>
             </w:r>
-            <w:permStart w:id="1128334700" w:edGrp="everyone"/>
             <w:sdt>
               <w:sdtPr>
                 <w:rPr>
@@ -135,6 +134,7 @@
                 <w15:appearance w15:val="hidden"/>
                 <w:text/>
               </w:sdtPr>
+              <w:sdtEndPr/>
               <w:sdtContent>
                 <w:r>
                   <w:rPr>
@@ -150,7 +150,6 @@
                 </w:r>
               </w:sdtContent>
             </w:sdt>
-            <w:permEnd w:id="1128334700"/>
           </w:p>
         </w:tc>
       </w:tr>
@@ -191,7 +190,6 @@
               </w:rPr>
               <w:tab/>
             </w:r>
-            <w:permStart w:id="860508616" w:edGrp="everyone"/>
             <w:sdt>
               <w:sdtPr>
                 <w:rPr>
@@ -205,6 +203,7 @@
                 <w15:appearance w15:val="hidden"/>
                 <w:text/>
               </w:sdtPr>
+              <w:sdtEndPr/>
               <w:sdtContent>
                 <w:r>
                   <w:rPr>
@@ -214,7 +213,6 @@
                 </w:r>
               </w:sdtContent>
             </w:sdt>
-            <w:permEnd w:id="860508616"/>
           </w:p>
         </w:tc>
       </w:tr>
@@ -255,7 +253,7 @@
                 <w:rFonts w:asciiTheme="majorHAnsi" w:hAnsiTheme="majorHAnsi" w:cstheme="majorBidi"/>
                 <w:b/>
                 <w:bCs/>
-                <w:lang w:val="es-ES"/>
+                <w:lang w:val="en-US"/>
               </w:rPr>
             </w:pPr>
             <w:r>
@@ -272,11 +270,10 @@
               </w:rPr>
               <w:tab/>
             </w:r>
-            <w:permStart w:id="1727031462" w:edGrp="everyone"/>
             <w:r>
               <w:rPr>
                 <w:rFonts w:asciiTheme="majorHAnsi" w:hAnsiTheme="majorHAnsi" w:cstheme="majorBidi"/>
-                <w:lang w:val="es-ES"/>
+                <w:lang w:val="en-US"/>
               </w:rPr>
               <w:t xml:space="preserve"> </w:t>
             </w:r>
@@ -284,7 +281,7 @@
               <w:sdtPr>
                 <w:rPr>
                   <w:rFonts w:asciiTheme="majorHAnsi" w:hAnsiTheme="majorHAnsi" w:cstheme="majorBidi"/>
-                  <w:lang w:val="es-ES"/>
+                  <w:lang w:val="en-US"/>
                 </w:rPr>
                 <w:tag w:val="ID2"/>
                 <w:id w:val="-1276937016"/>
@@ -294,18 +291,18 @@
                 <w15:appearance w15:val="hidden"/>
                 <w:text/>
               </w:sdtPr>
+              <w:sdtEndPr/>
               <w:sdtContent>
                 <w:r>
                   <w:rPr>
                     <w:rFonts w:asciiTheme="majorHAnsi" w:hAnsiTheme="majorHAnsi" w:cstheme="majorBidi"/>
-                    <w:lang w:val="es-ES"/>
+                    <w:lang w:val="en-US"/>
                   </w:rPr>
                   <w:t>****6002</w:t>
                 </w:r>
               </w:sdtContent>
             </w:sdt>
           </w:p>
-          <w:permEnd w:id="1727031462"/>
           <w:p>
             <w:pPr>
               <w:rPr>
@@ -334,12 +331,11 @@
               </w:rPr>
               <w:tab/>
             </w:r>
-            <w:permStart w:id="225990905" w:edGrp="everyone"/>
             <w:sdt>
               <w:sdtPr>
                 <w:rPr>
                   <w:rFonts w:asciiTheme="majorHAnsi" w:hAnsiTheme="majorHAnsi" w:cstheme="majorHAnsi"/>
-                  <w:lang w:val="es-ES"/>
+                  <w:lang w:val="en-US"/>
                 </w:rPr>
                 <w:tag w:val="UVUS02"/>
                 <w:id w:val="1381354132"/>
@@ -349,31 +345,31 @@
                 <w15:appearance w15:val="hidden"/>
                 <w:text/>
               </w:sdtPr>
+              <w:sdtEndPr/>
               <w:sdtContent>
                 <w:r>
                   <w:rPr>
                     <w:rFonts w:asciiTheme="majorHAnsi" w:hAnsiTheme="majorHAnsi" w:cstheme="majorHAnsi"/>
-                    <w:lang w:val="es-ES"/>
+                    <w:lang w:val="en-US"/>
                   </w:rPr>
                   <w:t xml:space="preserve"> </w:t>
                 </w:r>
                 <w:r>
                   <w:rPr>
                     <w:rFonts w:asciiTheme="majorHAnsi" w:hAnsiTheme="majorHAnsi" w:cstheme="majorHAnsi"/>
-                    <w:lang w:val="es-ES"/>
+                    <w:lang w:val="en-US"/>
                   </w:rPr>
                   <w:t>RFM6490</w:t>
                 </w:r>
                 <w:r>
                   <w:rPr>
                     <w:rFonts w:asciiTheme="majorHAnsi" w:hAnsiTheme="majorHAnsi" w:cstheme="majorHAnsi"/>
-                    <w:lang w:val="es-ES"/>
+                    <w:lang w:val="en-US"/>
                   </w:rPr>
                   <w:t xml:space="preserve">  </w:t>
                 </w:r>
               </w:sdtContent>
             </w:sdt>
-            <w:permEnd w:id="225990905"/>
           </w:p>
           <w:p>
             <w:pPr>
@@ -401,7 +397,6 @@
               </w:rPr>
               <w:tab/>
             </w:r>
-            <w:permStart w:id="2044356450" w:edGrp="everyone"/>
             <w:sdt>
               <w:sdtPr>
                 <w:rPr>
@@ -416,6 +411,7 @@
                 <w15:appearance w15:val="hidden"/>
                 <w:text/>
               </w:sdtPr>
+              <w:sdtEndPr/>
               <w:sdtContent>
                 <w:r>
                   <w:rPr>
@@ -440,7 +436,6 @@
                 </w:r>
               </w:sdtContent>
             </w:sdt>
-            <w:permEnd w:id="2044356450"/>
           </w:p>
           <w:p>
             <w:pPr>
@@ -468,7 +463,6 @@
               </w:rPr>
               <w:tab/>
             </w:r>
-            <w:permStart w:id="1533508438" w:edGrp="everyone"/>
             <w:sdt>
               <w:sdtPr>
                 <w:rPr>
@@ -483,6 +477,7 @@
                 <w15:appearance w15:val="hidden"/>
                 <w:text/>
               </w:sdtPr>
+              <w:sdtEndPr/>
               <w:sdtContent>
                 <w:r>
                   <w:rPr>
@@ -537,7 +532,6 @@
                 </w:r>
               </w:sdtContent>
             </w:sdt>
-            <w:permEnd w:id="1533508438"/>
           </w:p>
         </w:tc>
       </w:tr>
@@ -584,7 +578,6 @@
               </w:rPr>
               <w:tab/>
             </w:r>
-            <w:permStart w:id="1200700251" w:edGrp="everyone"/>
             <w:sdt>
               <w:sdtPr>
                 <w:rPr>
@@ -599,6 +592,7 @@
                 <w15:appearance w15:val="hidden"/>
                 <w:text/>
               </w:sdtPr>
+              <w:sdtEndPr/>
               <w:sdtContent>
                 <w:r>
                   <w:rPr>
@@ -646,7 +640,6 @@
                 </w:r>
               </w:sdtContent>
             </w:sdt>
-            <w:permEnd w:id="1200700251"/>
           </w:p>
         </w:tc>
       </w:tr>
@@ -673,7 +666,6 @@
         <w:rPr>
           <w:rFonts w:cstheme="majorHAnsi"/>
         </w:rPr>
-        <w:lastRenderedPageBreak/>
         <w:t>MANDATORY</w:t>
       </w:r>
       <w:r>
@@ -934,7 +926,6 @@
       </w:r>
     </w:p>
     <w:bookmarkStart w:id="0" w:name="_Hlk157672140"/>
-    <w:permStart w:id="2017816266" w:edGrp="everyone"/>
     <w:p>
       <w:pPr>
         <w:pStyle w:val="Comment-Grader"/>
@@ -949,6 +940,7 @@
           <w15:appearance w15:val="hidden"/>
           <w:text/>
         </w:sdtPr>
+        <w:sdtEndPr/>
         <w:sdtContent>
           <w:r>
             <w:t xml:space="preserve"> </w:t>
@@ -961,7 +953,6 @@
           </w:r>
         </w:sdtContent>
       </w:sdt>
-      <w:permEnd w:id="2017816266"/>
       <w:r>
         <w:t xml:space="preserve">   </w:t>
       </w:r>
@@ -1067,7 +1058,6 @@
         <w:t xml:space="preserve">. </w:t>
       </w:r>
     </w:p>
-    <w:permStart w:id="2121954181" w:edGrp="everyone"/>
     <w:p>
       <w:pPr>
         <w:pStyle w:val="Comment-Grader"/>
@@ -1082,6 +1072,7 @@
           <w15:appearance w15:val="hidden"/>
           <w:text/>
         </w:sdtPr>
+        <w:sdtEndPr/>
         <w:sdtContent>
           <w:r>
             <w:t xml:space="preserve"> </w:t>
@@ -1094,7 +1085,6 @@
           </w:r>
         </w:sdtContent>
       </w:sdt>
-      <w:permEnd w:id="2121954181"/>
       <w:r>
         <w:t xml:space="preserve">   </w:t>
       </w:r>
@@ -1177,7 +1167,6 @@
         <w:rPr>
           <w:rFonts w:cstheme="majorHAnsi"/>
         </w:rPr>
-        <w:lastRenderedPageBreak/>
         <w:t>MANDATORY</w:t>
       </w:r>
       <w:r>
@@ -1398,7 +1387,6 @@
         <w:t xml:space="preserve">. </w:t>
       </w:r>
     </w:p>
-    <w:permStart w:id="1717830067" w:edGrp="everyone"/>
     <w:p>
       <w:pPr>
         <w:pStyle w:val="Comment-Grader"/>
@@ -1413,6 +1401,7 @@
           <w15:appearance w15:val="hidden"/>
           <w:text/>
         </w:sdtPr>
+        <w:sdtEndPr/>
         <w:sdtContent>
           <w:r>
             <w:t xml:space="preserve"> </w:t>
@@ -1425,7 +1414,6 @@
           </w:r>
         </w:sdtContent>
       </w:sdt>
-      <w:permEnd w:id="1717830067"/>
       <w:r>
         <w:t xml:space="preserve">    </w:t>
       </w:r>
@@ -1801,7 +1789,6 @@
         <w:t xml:space="preserve">. </w:t>
       </w:r>
     </w:p>
-    <w:permStart w:id="2057982250" w:edGrp="everyone"/>
     <w:p>
       <w:pPr>
         <w:pStyle w:val="Comment-Grader"/>
@@ -1816,6 +1803,7 @@
           <w15:appearance w15:val="hidden"/>
           <w:text/>
         </w:sdtPr>
+        <w:sdtEndPr/>
         <w:sdtContent>
           <w:r>
             <w:t xml:space="preserve"> </w:t>
@@ -1828,7 +1816,6 @@
           </w:r>
         </w:sdtContent>
       </w:sdt>
-      <w:permEnd w:id="2057982250"/>
       <w:r>
         <w:t xml:space="preserve">    </w:t>
       </w:r>
@@ -2225,7 +2212,6 @@
       <w:r>
         <w:t xml:space="preserve"> </w:t>
       </w:r>
-      <w:permStart w:id="1011897587" w:edGrp="everyone"/>
       <w:sdt>
         <w:sdtPr>
           <w:tag w:val="Verdict"/>
@@ -2236,6 +2222,7 @@
           <w15:appearance w15:val="hidden"/>
           <w:text/>
         </w:sdtPr>
+        <w:sdtEndPr/>
         <w:sdtContent>
           <w:r>
             <w:t xml:space="preserve"> </w:t>
@@ -2248,7 +2235,6 @@
           </w:r>
         </w:sdtContent>
       </w:sdt>
-      <w:permEnd w:id="1011897587"/>
       <w:r>
         <w:t xml:space="preserve">    </w:t>
       </w:r>
@@ -2337,7 +2323,6 @@
         <w:rPr>
           <w:rFonts w:cstheme="majorHAnsi"/>
         </w:rPr>
-        <w:lastRenderedPageBreak/>
         <w:t>Testing requirements</w:t>
       </w:r>
     </w:p>
@@ -2543,7 +2528,6 @@
         <w:t>.</w:t>
       </w:r>
     </w:p>
-    <w:permStart w:id="923158877" w:edGrp="everyone"/>
     <w:p>
       <w:pPr>
         <w:pStyle w:val="Comment-Grader"/>
@@ -2558,6 +2542,7 @@
           <w15:appearance w15:val="hidden"/>
           <w:text/>
         </w:sdtPr>
+        <w:sdtEndPr/>
         <w:sdtContent>
           <w:r>
             <w:t xml:space="preserve"> </w:t>
@@ -2570,7 +2555,6 @@
           </w:r>
         </w:sdtContent>
       </w:sdt>
-      <w:permEnd w:id="923158877"/>
       <w:r>
         <w:t xml:space="preserve">    </w:t>
       </w:r>
@@ -2615,7 +2599,6 @@
         <w:t xml:space="preserve"> </w:t>
       </w:r>
     </w:p>
-    <w:permStart w:id="1594819209" w:edGrp="everyone"/>
     <w:p>
       <w:pPr>
         <w:pStyle w:val="Comment-Grader"/>
@@ -2630,6 +2613,7 @@
           <w15:appearance w15:val="hidden"/>
           <w:text/>
         </w:sdtPr>
+        <w:sdtEndPr/>
         <w:sdtContent>
           <w:r>
             <w:t xml:space="preserve"> </w:t>
@@ -2642,7 +2626,6 @@
           </w:r>
         </w:sdtContent>
       </w:sdt>
-      <w:permEnd w:id="1594819209"/>
       <w:r>
         <w:t xml:space="preserve">    </w:t>
       </w:r>
@@ -2656,6 +2639,7 @@
           <w15:appearance w15:val="hidden"/>
           <w:text/>
         </w:sdtPr>
+        <w:sdtEndPr/>
         <w:sdtContent>
           <w:r>
             <w:t xml:space="preserve">      </w:t>
@@ -2694,7 +2678,6 @@
         <w:rPr>
           <w:rFonts w:cstheme="majorHAnsi"/>
         </w:rPr>
-        <w:lastRenderedPageBreak/>
         <w:t>MANDATORY</w:t>
       </w:r>
       <w:r>
@@ -2890,7 +2873,6 @@
         <w:t xml:space="preserve">. </w:t>
       </w:r>
     </w:p>
-    <w:permStart w:id="530739324" w:edGrp="everyone"/>
     <w:p>
       <w:pPr>
         <w:pStyle w:val="Comment-Grader"/>
@@ -2905,6 +2887,7 @@
           <w15:appearance w15:val="hidden"/>
           <w:text/>
         </w:sdtPr>
+        <w:sdtEndPr/>
         <w:sdtContent>
           <w:r>
             <w:t xml:space="preserve">  </w:t>
@@ -2917,7 +2900,6 @@
           </w:r>
         </w:sdtContent>
       </w:sdt>
-      <w:permEnd w:id="530739324"/>
       <w:r>
         <w:t xml:space="preserve">    </w:t>
       </w:r>
@@ -3041,7 +3023,6 @@
         <w:t xml:space="preserve">. </w:t>
       </w:r>
     </w:p>
-    <w:permStart w:id="1714948438" w:edGrp="everyone"/>
     <w:p>
       <w:pPr>
         <w:pStyle w:val="Comment-Grader"/>
@@ -3056,6 +3037,7 @@
           <w15:appearance w15:val="hidden"/>
           <w:text/>
         </w:sdtPr>
+        <w:sdtEndPr/>
         <w:sdtContent>
           <w:r>
             <w:t xml:space="preserve">  </w:t>
@@ -3068,7 +3050,6 @@
           </w:r>
         </w:sdtContent>
       </w:sdt>
-      <w:permEnd w:id="1714948438"/>
       <w:r>
         <w:t xml:space="preserve">    </w:t>
       </w:r>
@@ -3176,7 +3157,6 @@
         <w:t xml:space="preserve">. </w:t>
       </w:r>
     </w:p>
-    <w:permStart w:id="40979000" w:edGrp="everyone"/>
     <w:p>
       <w:pPr>
         <w:pStyle w:val="Comment-Grader"/>
@@ -3191,6 +3171,7 @@
           <w15:appearance w15:val="hidden"/>
           <w:text/>
         </w:sdtPr>
+        <w:sdtEndPr/>
         <w:sdtContent>
           <w:r>
             <w:t xml:space="preserve"> </w:t>
@@ -3203,7 +3184,6 @@
           </w:r>
         </w:sdtContent>
       </w:sdt>
-      <w:permEnd w:id="40979000"/>
       <w:r>
         <w:t xml:space="preserve">    </w:t>
       </w:r>
@@ -3230,7 +3210,6 @@
         <w:rPr>
           <w:rFonts w:cstheme="majorHAnsi"/>
         </w:rPr>
-        <w:lastRenderedPageBreak/>
         <w:t>MANDATORY</w:t>
       </w:r>
       <w:r>
@@ -3280,7 +3259,6 @@
         <w:t xml:space="preserve">Create appropriate indices for your entities, if required.  </w:t>
       </w:r>
     </w:p>
-    <w:permStart w:id="68713900" w:edGrp="everyone"/>
     <w:p>
       <w:pPr>
         <w:pStyle w:val="Comment-Grader"/>
@@ -3298,13 +3276,19 @@
           <w15:appearance w15:val="hidden"/>
           <w:text/>
         </w:sdtPr>
+        <w:sdtEndPr/>
         <w:sdtContent>
           <w:r>
-            <w:t xml:space="preserve">    </w:t>
+            <w:t xml:space="preserve"> </w:t>
+          </w:r>
+          <w:r>
+            <w:t>X</w:t>
+          </w:r>
+          <w:r>
+            <w:t xml:space="preserve">  </w:t>
           </w:r>
         </w:sdtContent>
       </w:sdt>
-      <w:permEnd w:id="68713900"/>
       <w:r>
         <w:t xml:space="preserve">    </w:t>
       </w:r>
@@ -3427,7 +3411,6 @@
         <w:t xml:space="preserve">. </w:t>
       </w:r>
     </w:p>
-    <w:permStart w:id="614466100" w:edGrp="everyone"/>
     <w:p>
       <w:pPr>
         <w:pStyle w:val="Comment-Grader"/>
@@ -3442,13 +3425,19 @@
           <w15:appearance w15:val="hidden"/>
           <w:text/>
         </w:sdtPr>
+        <w:sdtEndPr/>
         <w:sdtContent>
           <w:r>
-            <w:t xml:space="preserve">    </w:t>
+            <w:t xml:space="preserve"> </w:t>
+          </w:r>
+          <w:r>
+            <w:t>X</w:t>
+          </w:r>
+          <w:r>
+            <w:t xml:space="preserve">  </w:t>
           </w:r>
         </w:sdtContent>
       </w:sdt>
-      <w:permEnd w:id="614466100"/>
       <w:r>
         <w:t xml:space="preserve">    </w:t>
       </w:r>
@@ -3499,7 +3488,6 @@
         <w:t xml:space="preserve"> </w:t>
       </w:r>
     </w:p>
-    <w:permStart w:id="886336900" w:edGrp="everyone"/>
     <w:p>
       <w:pPr>
         <w:pStyle w:val="Comment-Grader"/>
@@ -3514,13 +3502,19 @@
           <w15:appearance w15:val="hidden"/>
           <w:text/>
         </w:sdtPr>
+        <w:sdtEndPr/>
         <w:sdtContent>
           <w:r>
-            <w:t xml:space="preserve">    </w:t>
+            <w:t xml:space="preserve"> </w:t>
+          </w:r>
+          <w:r>
+            <w:t>X</w:t>
+          </w:r>
+          <w:r>
+            <w:t xml:space="preserve">  </w:t>
           </w:r>
         </w:sdtContent>
       </w:sdt>
-      <w:permEnd w:id="886336900"/>
       <w:r>
         <w:t xml:space="preserve">     </w:t>
       </w:r>
@@ -3536,7 +3530,6 @@
         <w:t xml:space="preserve">. </w:t>
       </w:r>
     </w:p>
-    <w:permStart w:id="1310790238" w:edGrp="everyone"/>
     <w:p>
       <w:pPr>
         <w:pStyle w:val="Comment-Grader"/>
@@ -3551,13 +3544,19 @@
           <w15:appearance w15:val="hidden"/>
           <w:text/>
         </w:sdtPr>
+        <w:sdtEndPr/>
         <w:sdtContent>
           <w:r>
-            <w:t xml:space="preserve">    </w:t>
+            <w:t xml:space="preserve"> </w:t>
+          </w:r>
+          <w:r>
+            <w:t>X</w:t>
+          </w:r>
+          <w:r>
+            <w:t xml:space="preserve">  </w:t>
           </w:r>
         </w:sdtContent>
       </w:sdt>
-      <w:permEnd w:id="1310790238"/>
       <w:r>
         <w:t xml:space="preserve">    </w:t>
       </w:r>
@@ -3599,7 +3598,6 @@
         <w:rPr>
           <w:rFonts w:cstheme="majorHAnsi"/>
         </w:rPr>
-        <w:lastRenderedPageBreak/>
         <w:t>SUPPLEMENTARY I</w:t>
       </w:r>
       <w:r>
@@ -3850,7 +3848,6 @@
         <w:rPr>
           <w:rFonts w:cstheme="majorHAnsi"/>
         </w:rPr>
-        <w:lastRenderedPageBreak/>
         <w:t>SUPPLEMENTARY I</w:t>
       </w:r>
       <w:r>
@@ -4062,7 +4059,6 @@
         <w:t xml:space="preserve">. </w:t>
       </w:r>
     </w:p>
-    <w:permStart w:id="728593099" w:edGrp="everyone"/>
     <w:p>
       <w:pPr>
         <w:pStyle w:val="Comment-Grader"/>
@@ -4077,6 +4073,7 @@
           <w15:appearance w15:val="hidden"/>
           <w:text/>
         </w:sdtPr>
+        <w:sdtEndPr/>
         <w:sdtContent>
           <w:r>
             <w:t xml:space="preserve">  </w:t>
@@ -4089,7 +4086,6 @@
           </w:r>
         </w:sdtContent>
       </w:sdt>
-      <w:permEnd w:id="728593099"/>
       <w:r>
         <w:t xml:space="preserve">    </w:t>
       </w:r>
@@ -4240,7 +4236,6 @@
         <w:t xml:space="preserve"> </w:t>
       </w:r>
     </w:p>
-    <w:permStart w:id="1734506473" w:edGrp="everyone"/>
     <w:p>
       <w:pPr>
         <w:pStyle w:val="Comment-Grader"/>
@@ -4255,6 +4250,7 @@
           <w15:appearance w15:val="hidden"/>
           <w:text/>
         </w:sdtPr>
+        <w:sdtEndPr/>
         <w:sdtContent>
           <w:r>
             <w:t xml:space="preserve"> </w:t>
@@ -4267,7 +4263,6 @@
           </w:r>
         </w:sdtContent>
       </w:sdt>
-      <w:permEnd w:id="1734506473"/>
       <w:r>
         <w:t xml:space="preserve">    </w:t>
       </w:r>
@@ -4293,7 +4288,6 @@
         <w:rPr>
           <w:rFonts w:cstheme="majorHAnsi"/>
         </w:rPr>
-        <w:lastRenderedPageBreak/>
         <w:t>SUPPLEMENTARY I</w:t>
       </w:r>
       <w:r>
@@ -4418,7 +4412,6 @@
         <w:t xml:space="preserve">. </w:t>
       </w:r>
     </w:p>
-    <w:permStart w:id="754912584" w:edGrp="everyone"/>
     <w:p>
       <w:pPr>
         <w:pStyle w:val="Comment-Grader"/>
@@ -4433,6 +4426,7 @@
           <w15:appearance w15:val="hidden"/>
           <w:text/>
         </w:sdtPr>
+        <w:sdtEndPr/>
         <w:sdtContent>
           <w:r>
             <w:t xml:space="preserve"> </w:t>
@@ -4445,7 +4439,6 @@
           </w:r>
         </w:sdtContent>
       </w:sdt>
-      <w:permEnd w:id="754912584"/>
       <w:r>
         <w:t xml:space="preserve">    </w:t>
       </w:r>
@@ -4517,7 +4510,6 @@
         <w:t xml:space="preserve">. </w:t>
       </w:r>
     </w:p>
-    <w:permStart w:id="1409104184" w:edGrp="everyone"/>
     <w:p>
       <w:pPr>
         <w:pStyle w:val="Comment-Grader"/>
@@ -4532,6 +4524,7 @@
           <w15:appearance w15:val="hidden"/>
           <w:text/>
         </w:sdtPr>
+        <w:sdtEndPr/>
         <w:sdtContent>
           <w:r>
             <w:t xml:space="preserve"> </w:t>
@@ -4544,7 +4537,6 @@
           </w:r>
         </w:sdtContent>
       </w:sdt>
-      <w:permEnd w:id="1409104184"/>
       <w:r>
         <w:t xml:space="preserve">    </w:t>
       </w:r>
@@ -4613,7 +4605,6 @@
         <w:t xml:space="preserve">. </w:t>
       </w:r>
     </w:p>
-    <w:permStart w:id="1712221096" w:edGrp="everyone"/>
     <w:p>
       <w:pPr>
         <w:pStyle w:val="Comment-Grader"/>
@@ -4628,6 +4619,7 @@
           <w15:appearance w15:val="hidden"/>
           <w:text/>
         </w:sdtPr>
+        <w:sdtEndPr/>
         <w:sdtContent>
           <w:r>
             <w:t xml:space="preserve"> </w:t>
@@ -4640,7 +4632,6 @@
           </w:r>
         </w:sdtContent>
       </w:sdt>
-      <w:permEnd w:id="1712221096"/>
       <w:r>
         <w:t xml:space="preserve">    </w:t>
       </w:r>
@@ -4710,7 +4701,6 @@
         <w:t xml:space="preserve">. </w:t>
       </w:r>
     </w:p>
-    <w:permStart w:id="1157723328" w:edGrp="everyone"/>
     <w:p>
       <w:pPr>
         <w:pStyle w:val="Comment-Grader"/>
@@ -4728,6 +4718,7 @@
           <w15:appearance w15:val="hidden"/>
           <w:text/>
         </w:sdtPr>
+        <w:sdtEndPr/>
         <w:sdtContent>
           <w:r>
             <w:rPr>
@@ -4749,7 +4740,6 @@
           </w:r>
         </w:sdtContent>
       </w:sdt>
-      <w:permEnd w:id="1157723328"/>
       <w:r>
         <w:t xml:space="preserve">    </w:t>
       </w:r>
@@ -4882,7 +4872,6 @@
         <w:t xml:space="preserve"> #8 and #9.  Videos should not exceed 10 minutes in length and must be stored at the USE's facilities.</w:t>
       </w:r>
     </w:p>
-    <w:permStart w:id="855180232" w:edGrp="everyone"/>
     <w:p>
       <w:pPr>
         <w:pStyle w:val="Comment-Grader"/>
@@ -4897,13 +4886,13 @@
           <w15:appearance w15:val="hidden"/>
           <w:text/>
         </w:sdtPr>
+        <w:sdtEndPr/>
         <w:sdtContent>
           <w:r>
             <w:t xml:space="preserve">    </w:t>
           </w:r>
         </w:sdtContent>
       </w:sdt>
-      <w:permEnd w:id="855180232"/>
       <w:r>
         <w:t xml:space="preserve">    </w:t>
       </w:r>
@@ -4929,7 +4918,6 @@
         <w:rPr>
           <w:rFonts w:cstheme="majorHAnsi"/>
         </w:rPr>
-        <w:lastRenderedPageBreak/>
         <w:t>SUPPLEMENTARY I</w:t>
       </w:r>
       <w:r>
@@ -5096,7 +5084,6 @@
         <w:t xml:space="preserve"> </w:t>
       </w:r>
     </w:p>
-    <w:permStart w:id="10440482" w:edGrp="everyone"/>
     <w:p>
       <w:pPr>
         <w:pStyle w:val="Comment-Grader"/>
@@ -5111,13 +5098,13 @@
           <w15:appearance w15:val="hidden"/>
           <w:text/>
         </w:sdtPr>
+        <w:sdtEndPr/>
         <w:sdtContent>
           <w:r>
             <w:t xml:space="preserve">    </w:t>
           </w:r>
         </w:sdtContent>
       </w:sdt>
-      <w:permEnd w:id="10440482"/>
       <w:r>
         <w:t xml:space="preserve">    </w:t>
       </w:r>
@@ -5153,7 +5140,6 @@
         <w:t xml:space="preserve">. </w:t>
       </w:r>
     </w:p>
-    <w:permStart w:id="1699573596" w:edGrp="everyone"/>
     <w:p>
       <w:pPr>
         <w:pStyle w:val="Comment-Grader"/>
@@ -5168,13 +5154,13 @@
           <w15:appearance w15:val="hidden"/>
           <w:text/>
         </w:sdtPr>
+        <w:sdtEndPr/>
         <w:sdtContent>
           <w:r>
             <w:t xml:space="preserve">    </w:t>
           </w:r>
         </w:sdtContent>
       </w:sdt>
-      <w:permEnd w:id="1699573596"/>
       <w:r>
         <w:t xml:space="preserve">    </w:t>
       </w:r>
@@ -5242,7 +5228,6 @@
         <w:rPr>
           <w:rFonts w:cstheme="majorHAnsi"/>
         </w:rPr>
-        <w:lastRenderedPageBreak/>
         <w:t>SUPPLEMENTARY II</w:t>
       </w:r>
       <w:r>
@@ -5424,7 +5409,6 @@
         <w:t xml:space="preserve">. </w:t>
       </w:r>
     </w:p>
-    <w:permStart w:id="761863153" w:edGrp="everyone"/>
     <w:p>
       <w:pPr>
         <w:pStyle w:val="Comment-Grader"/>
@@ -5439,6 +5423,7 @@
           <w15:appearance w15:val="hidden"/>
           <w:text/>
         </w:sdtPr>
+        <w:sdtEndPr/>
         <w:sdtContent>
           <w:r>
             <w:t xml:space="preserve"> </w:t>
@@ -5451,7 +5436,6 @@
           </w:r>
         </w:sdtContent>
       </w:sdt>
-      <w:permEnd w:id="761863153"/>
       <w:r>
         <w:t xml:space="preserve">    </w:t>
       </w:r>
@@ -5482,7 +5466,6 @@
         <w:t xml:space="preserve">. </w:t>
       </w:r>
     </w:p>
-    <w:permStart w:id="2143832785" w:edGrp="everyone"/>
     <w:p>
       <w:pPr>
         <w:pStyle w:val="Comment-Grader"/>
@@ -5497,6 +5480,7 @@
           <w15:appearance w15:val="hidden"/>
           <w:text/>
         </w:sdtPr>
+        <w:sdtEndPr/>
         <w:sdtContent>
           <w:r>
             <w:t xml:space="preserve"> </w:t>
@@ -5509,7 +5493,6 @@
           </w:r>
         </w:sdtContent>
       </w:sdt>
-      <w:permEnd w:id="2143832785"/>
       <w:r>
         <w:t xml:space="preserve">    </w:t>
       </w:r>
@@ -5580,7 +5563,6 @@
         <w:rPr>
           <w:rFonts w:cstheme="majorHAnsi"/>
         </w:rPr>
-        <w:lastRenderedPageBreak/>
         <w:t>SUPPLEMENTARY II</w:t>
       </w:r>
       <w:r>
@@ -5700,7 +5682,6 @@
         <w:t xml:space="preserve"> </w:t>
       </w:r>
     </w:p>
-    <w:permStart w:id="2084123170" w:edGrp="everyone"/>
     <w:p>
       <w:pPr>
         <w:pStyle w:val="Comment-Grader"/>
@@ -5718,13 +5699,13 @@
           <w15:appearance w15:val="hidden"/>
           <w:text/>
         </w:sdtPr>
+        <w:sdtEndPr/>
         <w:sdtContent>
           <w:r>
             <w:t xml:space="preserve">    </w:t>
           </w:r>
         </w:sdtContent>
       </w:sdt>
-      <w:permEnd w:id="2084123170"/>
       <w:r>
         <w:t xml:space="preserve">     </w:t>
       </w:r>
@@ -5741,6 +5722,7 @@
           <w15:appearance w15:val="hidden"/>
           <w:text/>
         </w:sdtPr>
+        <w:sdtEndPr/>
         <w:sdtContent>
           <w:r>
             <w:rPr>
@@ -5887,7 +5869,6 @@
         <w:t xml:space="preserve">. </w:t>
       </w:r>
     </w:p>
-    <w:permStart w:id="898714446" w:edGrp="everyone"/>
     <w:p>
       <w:pPr>
         <w:pStyle w:val="Comment-Grader"/>
@@ -5902,6 +5883,7 @@
           <w15:appearance w15:val="hidden"/>
           <w:text/>
         </w:sdtPr>
+        <w:sdtEndPr/>
         <w:sdtContent>
           <w:r>
             <w:t xml:space="preserve"> </w:t>
@@ -5914,7 +5896,6 @@
           </w:r>
         </w:sdtContent>
       </w:sdt>
-      <w:permEnd w:id="898714446"/>
       <w:r>
         <w:t xml:space="preserve">    </w:t>
       </w:r>
@@ -5945,7 +5926,6 @@
         <w:t xml:space="preserve">. </w:t>
       </w:r>
     </w:p>
-    <w:permStart w:id="703953628" w:edGrp="everyone"/>
     <w:p>
       <w:pPr>
         <w:pStyle w:val="Comment-Grader"/>
@@ -5960,6 +5940,7 @@
           <w15:appearance w15:val="hidden"/>
           <w:text/>
         </w:sdtPr>
+        <w:sdtEndPr/>
         <w:sdtContent>
           <w:r>
             <w:t xml:space="preserve"> </w:t>
@@ -5972,7 +5953,6 @@
           </w:r>
         </w:sdtContent>
       </w:sdt>
-      <w:permEnd w:id="703953628"/>
       <w:r>
         <w:t xml:space="preserve">    </w:t>
       </w:r>
@@ -6004,7 +5984,6 @@
         <w:rPr>
           <w:rFonts w:cstheme="majorHAnsi"/>
         </w:rPr>
-        <w:lastRenderedPageBreak/>
         <w:t>SUPPLEMENTARY II</w:t>
       </w:r>
       <w:r>
@@ -6142,7 +6121,6 @@
         <w:t xml:space="preserve">. </w:t>
       </w:r>
     </w:p>
-    <w:permStart w:id="1461995576" w:edGrp="everyone"/>
     <w:p>
       <w:pPr>
         <w:pStyle w:val="Comment-Grader"/>
@@ -6157,13 +6135,13 @@
           <w15:appearance w15:val="hidden"/>
           <w:text/>
         </w:sdtPr>
+        <w:sdtEndPr/>
         <w:sdtContent>
           <w:r>
             <w:t xml:space="preserve">    </w:t>
           </w:r>
         </w:sdtContent>
       </w:sdt>
-      <w:permEnd w:id="1461995576"/>
       <w:r>
         <w:t xml:space="preserve">     </w:t>
       </w:r>
@@ -6224,7 +6202,6 @@
         <w:t xml:space="preserve">. </w:t>
       </w:r>
     </w:p>
-    <w:permStart w:id="275464806" w:edGrp="everyone"/>
     <w:p>
       <w:pPr>
         <w:pStyle w:val="Comment-Grader"/>
@@ -6239,13 +6216,13 @@
           <w15:appearance w15:val="hidden"/>
           <w:text/>
         </w:sdtPr>
+        <w:sdtEndPr/>
         <w:sdtContent>
           <w:r>
             <w:t xml:space="preserve">    </w:t>
           </w:r>
         </w:sdtContent>
       </w:sdt>
-      <w:permEnd w:id="275464806"/>
       <w:r>
         <w:t xml:space="preserve">     </w:t>
       </w:r>
@@ -6344,7 +6321,6 @@
         <w:t xml:space="preserve">. </w:t>
       </w:r>
     </w:p>
-    <w:permStart w:id="386680820" w:edGrp="everyone"/>
     <w:p>
       <w:pPr>
         <w:pStyle w:val="Comment-Grader"/>
@@ -6359,13 +6335,13 @@
           <w15:appearance w15:val="hidden"/>
           <w:text/>
         </w:sdtPr>
+        <w:sdtEndPr/>
         <w:sdtContent>
           <w:r>
             <w:t xml:space="preserve">    </w:t>
           </w:r>
         </w:sdtContent>
       </w:sdt>
-      <w:permEnd w:id="386680820"/>
       <w:r>
         <w:t xml:space="preserve">     </w:t>
       </w:r>
@@ -6390,7 +6366,6 @@
         <w:t xml:space="preserve">. </w:t>
       </w:r>
     </w:p>
-    <w:permStart w:id="1753296444" w:edGrp="everyone"/>
     <w:p>
       <w:pPr>
         <w:pStyle w:val="Comment-Grader"/>
@@ -6405,13 +6380,13 @@
           <w15:appearance w15:val="hidden"/>
           <w:text/>
         </w:sdtPr>
+        <w:sdtEndPr/>
         <w:sdtContent>
           <w:r>
             <w:t xml:space="preserve">    </w:t>
           </w:r>
         </w:sdtContent>
       </w:sdt>
-      <w:permEnd w:id="1753296444"/>
       <w:r>
         <w:t xml:space="preserve">     </w:t>
       </w:r>
@@ -6431,7 +6406,6 @@
         <w:rPr>
           <w:rFonts w:cstheme="majorHAnsi"/>
         </w:rPr>
-        <w:lastRenderedPageBreak/>
         <w:t>SUPPLEMENTARY II</w:t>
       </w:r>
       <w:r>
@@ -6598,7 +6572,6 @@
         <w:t xml:space="preserve">. </w:t>
       </w:r>
     </w:p>
-    <w:permStart w:id="296970153" w:edGrp="everyone"/>
     <w:p>
       <w:pPr>
         <w:pStyle w:val="Comment-Grader"/>
@@ -6613,13 +6586,13 @@
           <w15:appearance w15:val="hidden"/>
           <w:text/>
         </w:sdtPr>
+        <w:sdtEndPr/>
         <w:sdtContent>
           <w:r>
             <w:t xml:space="preserve">    </w:t>
           </w:r>
         </w:sdtContent>
       </w:sdt>
-      <w:permEnd w:id="296970153"/>
       <w:r>
         <w:t xml:space="preserve">     </w:t>
       </w:r>
@@ -6649,7 +6622,6 @@
         <w:t xml:space="preserve">. </w:t>
       </w:r>
     </w:p>
-    <w:permStart w:id="433853671" w:edGrp="everyone"/>
     <w:p>
       <w:pPr>
         <w:pStyle w:val="Comment-Grader"/>
@@ -6664,13 +6636,13 @@
           <w15:appearance w15:val="hidden"/>
           <w:text/>
         </w:sdtPr>
+        <w:sdtEndPr/>
         <w:sdtContent>
           <w:r>
             <w:t xml:space="preserve">    </w:t>
           </w:r>
         </w:sdtContent>
       </w:sdt>
-      <w:permEnd w:id="433853671"/>
       <w:r>
         <w:t xml:space="preserve">     </w:t>
       </w:r>
@@ -6695,7 +6667,6 @@
         <w:t xml:space="preserve">. </w:t>
       </w:r>
     </w:p>
-    <w:permStart w:id="1929605950" w:edGrp="everyone"/>
     <w:p>
       <w:pPr>
         <w:pStyle w:val="Comment-Grader"/>
@@ -6710,13 +6681,13 @@
           <w15:appearance w15:val="hidden"/>
           <w:text/>
         </w:sdtPr>
+        <w:sdtEndPr/>
         <w:sdtContent>
           <w:r>
             <w:t xml:space="preserve">    </w:t>
           </w:r>
         </w:sdtContent>
       </w:sdt>
-      <w:permEnd w:id="1929605950"/>
       <w:r>
         <w:t xml:space="preserve">     </w:t>
       </w:r>
@@ -10416,6 +10387,7 @@
     <w:rsid w:val="007669C4"/>
     <w:rsid w:val="007E007E"/>
     <w:rsid w:val="00802250"/>
+    <w:rsid w:val="00851FBA"/>
     <w:rsid w:val="008A1472"/>
     <w:rsid w:val="008B1087"/>
     <w:rsid w:val="008C09D3"/>
@@ -10423,6 +10395,7 @@
     <w:rsid w:val="00953D97"/>
     <w:rsid w:val="00A222AC"/>
     <w:rsid w:val="00A47EDD"/>
+    <w:rsid w:val="00A85DC0"/>
     <w:rsid w:val="00A92CA5"/>
     <w:rsid w:val="00AD2A82"/>
     <w:rsid w:val="00AD7444"/>

</xml_diff>

<commit_message>
docs. Add video link testing requirements 8 and 9
</commit_message>
<xml_diff>
--- a/reports/Student #1/01 - Requirements - Student #1.docx
+++ b/reports/Student #1/01 - Requirements - Student #1.docx
@@ -121,7 +121,6 @@
               </w:rPr>
               <w:tab/>
             </w:r>
-            <w:permStart w:id="1128334700" w:edGrp="everyone"/>
             <w:sdt>
               <w:sdtPr>
                 <w:rPr>
@@ -135,6 +134,7 @@
                 <w15:appearance w15:val="hidden"/>
                 <w:text/>
               </w:sdtPr>
+              <w:sdtEndPr/>
               <w:sdtContent>
                 <w:r>
                   <w:rPr>
@@ -150,7 +150,6 @@
                 </w:r>
               </w:sdtContent>
             </w:sdt>
-            <w:permEnd w:id="1128334700"/>
           </w:p>
         </w:tc>
       </w:tr>
@@ -191,7 +190,6 @@
               </w:rPr>
               <w:tab/>
             </w:r>
-            <w:permStart w:id="860508616" w:edGrp="everyone"/>
             <w:sdt>
               <w:sdtPr>
                 <w:rPr>
@@ -205,6 +203,7 @@
                 <w15:appearance w15:val="hidden"/>
                 <w:text/>
               </w:sdtPr>
+              <w:sdtEndPr/>
               <w:sdtContent>
                 <w:r>
                   <w:rPr>
@@ -214,7 +213,6 @@
                 </w:r>
               </w:sdtContent>
             </w:sdt>
-            <w:permEnd w:id="860508616"/>
           </w:p>
         </w:tc>
       </w:tr>
@@ -272,7 +270,6 @@
               </w:rPr>
               <w:tab/>
             </w:r>
-            <w:permStart w:id="1727031462" w:edGrp="everyone"/>
             <w:r>
               <w:rPr>
                 <w:rFonts w:asciiTheme="majorHAnsi" w:hAnsiTheme="majorHAnsi" w:cstheme="majorBidi"/>
@@ -294,6 +291,7 @@
                 <w15:appearance w15:val="hidden"/>
                 <w:text/>
               </w:sdtPr>
+              <w:sdtEndPr/>
               <w:sdtContent>
                 <w:r>
                   <w:rPr>
@@ -305,7 +303,6 @@
               </w:sdtContent>
             </w:sdt>
           </w:p>
-          <w:permEnd w:id="1727031462"/>
           <w:p>
             <w:pPr>
               <w:rPr>
@@ -334,7 +331,6 @@
               </w:rPr>
               <w:tab/>
             </w:r>
-            <w:permStart w:id="225990905" w:edGrp="everyone"/>
             <w:sdt>
               <w:sdtPr>
                 <w:rPr>
@@ -349,6 +345,7 @@
                 <w15:appearance w15:val="hidden"/>
                 <w:text/>
               </w:sdtPr>
+              <w:sdtEndPr/>
               <w:sdtContent>
                 <w:r>
                   <w:rPr>
@@ -373,7 +370,6 @@
                 </w:r>
               </w:sdtContent>
             </w:sdt>
-            <w:permEnd w:id="225990905"/>
           </w:p>
           <w:p>
             <w:pPr>
@@ -401,7 +397,6 @@
               </w:rPr>
               <w:tab/>
             </w:r>
-            <w:permStart w:id="2044356450" w:edGrp="everyone"/>
             <w:sdt>
               <w:sdtPr>
                 <w:rPr>
@@ -416,6 +411,7 @@
                 <w15:appearance w15:val="hidden"/>
                 <w:text/>
               </w:sdtPr>
+              <w:sdtEndPr/>
               <w:sdtContent>
                 <w:r>
                   <w:rPr>
@@ -440,7 +436,6 @@
                 </w:r>
               </w:sdtContent>
             </w:sdt>
-            <w:permEnd w:id="2044356450"/>
           </w:p>
           <w:p>
             <w:pPr>
@@ -468,7 +463,6 @@
               </w:rPr>
               <w:tab/>
             </w:r>
-            <w:permStart w:id="1533508438" w:edGrp="everyone"/>
             <w:sdt>
               <w:sdtPr>
                 <w:rPr>
@@ -483,6 +477,7 @@
                 <w15:appearance w15:val="hidden"/>
                 <w:text/>
               </w:sdtPr>
+              <w:sdtEndPr/>
               <w:sdtContent>
                 <w:r>
                   <w:rPr>
@@ -519,6 +514,7 @@
                   </w:rPr>
                   <w:t xml:space="preserve">, </w:t>
                 </w:r>
+                <w:proofErr w:type="spellStart"/>
                 <w:r>
                   <w:rPr>
                     <w:rFonts w:asciiTheme="majorHAnsi" w:hAnsiTheme="majorHAnsi" w:cstheme="majorHAnsi"/>
@@ -526,6 +522,7 @@
                   </w:rPr>
                   <w:t>tester</w:t>
                 </w:r>
+                <w:proofErr w:type="spellEnd"/>
                 <w:r>
                   <w:rPr>
                     <w:rFonts w:asciiTheme="majorHAnsi" w:hAnsiTheme="majorHAnsi" w:cstheme="majorHAnsi"/>
@@ -535,7 +532,6 @@
                 </w:r>
               </w:sdtContent>
             </w:sdt>
-            <w:permEnd w:id="1533508438"/>
           </w:p>
         </w:tc>
       </w:tr>
@@ -582,7 +578,6 @@
               </w:rPr>
               <w:tab/>
             </w:r>
-            <w:permStart w:id="1200700251" w:edGrp="everyone"/>
             <w:sdt>
               <w:sdtPr>
                 <w:rPr>
@@ -597,6 +592,7 @@
                 <w15:appearance w15:val="hidden"/>
                 <w:text/>
               </w:sdtPr>
+              <w:sdtEndPr/>
               <w:sdtContent>
                 <w:r>
                   <w:rPr>
@@ -605,12 +601,21 @@
                   </w:rPr>
                   <w:t xml:space="preserve">Sevilla </w:t>
                 </w:r>
+                <w:proofErr w:type="spellStart"/>
                 <w:r>
                   <w:rPr>
                     <w:rFonts w:asciiTheme="majorHAnsi" w:hAnsiTheme="majorHAnsi" w:cstheme="majorHAnsi"/>
                     <w:u w:val="single"/>
                   </w:rPr>
-                  <w:t>marzo 13</w:t>
+                  <w:t>marzo</w:t>
+                </w:r>
+                <w:proofErr w:type="spellEnd"/>
+                <w:r>
+                  <w:rPr>
+                    <w:rFonts w:asciiTheme="majorHAnsi" w:hAnsiTheme="majorHAnsi" w:cstheme="majorHAnsi"/>
+                    <w:u w:val="single"/>
+                  </w:rPr>
+                  <w:t xml:space="preserve"> 13</w:t>
                 </w:r>
                 <w:r>
                   <w:rPr>
@@ -635,7 +640,6 @@
                 </w:r>
               </w:sdtContent>
             </w:sdt>
-            <w:permEnd w:id="1200700251"/>
           </w:p>
         </w:tc>
       </w:tr>
@@ -662,7 +666,6 @@
         <w:rPr>
           <w:rFonts w:cstheme="majorHAnsi"/>
         </w:rPr>
-        <w:lastRenderedPageBreak/>
         <w:t>MANDATORY</w:t>
       </w:r>
       <w:r>
@@ -923,7 +926,6 @@
       </w:r>
     </w:p>
     <w:bookmarkStart w:id="0" w:name="_Hlk157672140"/>
-    <w:permStart w:id="2017816266" w:edGrp="everyone"/>
     <w:p>
       <w:pPr>
         <w:pStyle w:val="Comment-Grader"/>
@@ -938,6 +940,7 @@
           <w15:appearance w15:val="hidden"/>
           <w:text/>
         </w:sdtPr>
+        <w:sdtEndPr/>
         <w:sdtContent>
           <w:r>
             <w:t xml:space="preserve"> </w:t>
@@ -950,7 +953,6 @@
           </w:r>
         </w:sdtContent>
       </w:sdt>
-      <w:permEnd w:id="2017816266"/>
       <w:r>
         <w:t xml:space="preserve">   </w:t>
       </w:r>
@@ -1056,7 +1058,6 @@
         <w:t xml:space="preserve">. </w:t>
       </w:r>
     </w:p>
-    <w:permStart w:id="2121954181" w:edGrp="everyone"/>
     <w:p>
       <w:pPr>
         <w:pStyle w:val="Comment-Grader"/>
@@ -1071,6 +1072,7 @@
           <w15:appearance w15:val="hidden"/>
           <w:text/>
         </w:sdtPr>
+        <w:sdtEndPr/>
         <w:sdtContent>
           <w:r>
             <w:t xml:space="preserve"> </w:t>
@@ -1083,7 +1085,6 @@
           </w:r>
         </w:sdtContent>
       </w:sdt>
-      <w:permEnd w:id="2121954181"/>
       <w:r>
         <w:t xml:space="preserve">   </w:t>
       </w:r>
@@ -1166,7 +1167,6 @@
         <w:rPr>
           <w:rFonts w:cstheme="majorHAnsi"/>
         </w:rPr>
-        <w:lastRenderedPageBreak/>
         <w:t>MANDATORY</w:t>
       </w:r>
       <w:r>
@@ -1387,7 +1387,6 @@
         <w:t xml:space="preserve">. </w:t>
       </w:r>
     </w:p>
-    <w:permStart w:id="1717830067" w:edGrp="everyone"/>
     <w:p>
       <w:pPr>
         <w:pStyle w:val="Comment-Grader"/>
@@ -1402,6 +1401,7 @@
           <w15:appearance w15:val="hidden"/>
           <w:text/>
         </w:sdtPr>
+        <w:sdtEndPr/>
         <w:sdtContent>
           <w:r>
             <w:t xml:space="preserve"> </w:t>
@@ -1414,7 +1414,6 @@
           </w:r>
         </w:sdtContent>
       </w:sdt>
-      <w:permEnd w:id="1717830067"/>
       <w:r>
         <w:t xml:space="preserve">    </w:t>
       </w:r>
@@ -1790,7 +1789,6 @@
         <w:t xml:space="preserve">. </w:t>
       </w:r>
     </w:p>
-    <w:permStart w:id="2057982250" w:edGrp="everyone"/>
     <w:p>
       <w:pPr>
         <w:pStyle w:val="Comment-Grader"/>
@@ -1805,6 +1803,7 @@
           <w15:appearance w15:val="hidden"/>
           <w:text/>
         </w:sdtPr>
+        <w:sdtEndPr/>
         <w:sdtContent>
           <w:r>
             <w:t xml:space="preserve"> </w:t>
@@ -1817,7 +1816,6 @@
           </w:r>
         </w:sdtContent>
       </w:sdt>
-      <w:permEnd w:id="2057982250"/>
       <w:r>
         <w:t xml:space="preserve">    </w:t>
       </w:r>
@@ -2214,7 +2212,6 @@
       <w:r>
         <w:t xml:space="preserve"> </w:t>
       </w:r>
-      <w:permStart w:id="1011897587" w:edGrp="everyone"/>
       <w:sdt>
         <w:sdtPr>
           <w:tag w:val="Verdict"/>
@@ -2225,6 +2222,7 @@
           <w15:appearance w15:val="hidden"/>
           <w:text/>
         </w:sdtPr>
+        <w:sdtEndPr/>
         <w:sdtContent>
           <w:r>
             <w:t xml:space="preserve"> </w:t>
@@ -2237,7 +2235,6 @@
           </w:r>
         </w:sdtContent>
       </w:sdt>
-      <w:permEnd w:id="1011897587"/>
       <w:r>
         <w:t xml:space="preserve">    </w:t>
       </w:r>
@@ -2326,7 +2323,6 @@
         <w:rPr>
           <w:rFonts w:cstheme="majorHAnsi"/>
         </w:rPr>
-        <w:lastRenderedPageBreak/>
         <w:t>Testing requirements</w:t>
       </w:r>
     </w:p>
@@ -2532,7 +2528,6 @@
         <w:t>.</w:t>
       </w:r>
     </w:p>
-    <w:permStart w:id="923158877" w:edGrp="everyone"/>
     <w:p>
       <w:pPr>
         <w:pStyle w:val="Comment-Grader"/>
@@ -2547,6 +2542,7 @@
           <w15:appearance w15:val="hidden"/>
           <w:text/>
         </w:sdtPr>
+        <w:sdtEndPr/>
         <w:sdtContent>
           <w:r>
             <w:t xml:space="preserve"> </w:t>
@@ -2559,7 +2555,6 @@
           </w:r>
         </w:sdtContent>
       </w:sdt>
-      <w:permEnd w:id="923158877"/>
       <w:r>
         <w:t xml:space="preserve">    </w:t>
       </w:r>
@@ -2604,7 +2599,6 @@
         <w:t xml:space="preserve"> </w:t>
       </w:r>
     </w:p>
-    <w:permStart w:id="1594819209" w:edGrp="everyone"/>
     <w:p>
       <w:pPr>
         <w:pStyle w:val="Comment-Grader"/>
@@ -2619,6 +2613,7 @@
           <w15:appearance w15:val="hidden"/>
           <w:text/>
         </w:sdtPr>
+        <w:sdtEndPr/>
         <w:sdtContent>
           <w:r>
             <w:t xml:space="preserve"> </w:t>
@@ -2631,7 +2626,6 @@
           </w:r>
         </w:sdtContent>
       </w:sdt>
-      <w:permEnd w:id="1594819209"/>
       <w:r>
         <w:t xml:space="preserve">    </w:t>
       </w:r>
@@ -2645,6 +2639,7 @@
           <w15:appearance w15:val="hidden"/>
           <w:text/>
         </w:sdtPr>
+        <w:sdtEndPr/>
         <w:sdtContent>
           <w:r>
             <w:t xml:space="preserve">      </w:t>
@@ -2683,7 +2678,6 @@
         <w:rPr>
           <w:rFonts w:cstheme="majorHAnsi"/>
         </w:rPr>
-        <w:lastRenderedPageBreak/>
         <w:t>MANDATORY</w:t>
       </w:r>
       <w:r>
@@ -2879,7 +2873,6 @@
         <w:t xml:space="preserve">. </w:t>
       </w:r>
     </w:p>
-    <w:permStart w:id="530739324" w:edGrp="everyone"/>
     <w:p>
       <w:pPr>
         <w:pStyle w:val="Comment-Grader"/>
@@ -2894,6 +2887,7 @@
           <w15:appearance w15:val="hidden"/>
           <w:text/>
         </w:sdtPr>
+        <w:sdtEndPr/>
         <w:sdtContent>
           <w:r>
             <w:t xml:space="preserve">  </w:t>
@@ -2906,7 +2900,6 @@
           </w:r>
         </w:sdtContent>
       </w:sdt>
-      <w:permEnd w:id="530739324"/>
       <w:r>
         <w:t xml:space="preserve">    </w:t>
       </w:r>
@@ -3030,7 +3023,6 @@
         <w:t xml:space="preserve">. </w:t>
       </w:r>
     </w:p>
-    <w:permStart w:id="1714948438" w:edGrp="everyone"/>
     <w:p>
       <w:pPr>
         <w:pStyle w:val="Comment-Grader"/>
@@ -3045,6 +3037,7 @@
           <w15:appearance w15:val="hidden"/>
           <w:text/>
         </w:sdtPr>
+        <w:sdtEndPr/>
         <w:sdtContent>
           <w:r>
             <w:t xml:space="preserve">  </w:t>
@@ -3057,7 +3050,6 @@
           </w:r>
         </w:sdtContent>
       </w:sdt>
-      <w:permEnd w:id="1714948438"/>
       <w:r>
         <w:t xml:space="preserve">    </w:t>
       </w:r>
@@ -3165,7 +3157,6 @@
         <w:t xml:space="preserve">. </w:t>
       </w:r>
     </w:p>
-    <w:permStart w:id="40979000" w:edGrp="everyone"/>
     <w:p>
       <w:pPr>
         <w:pStyle w:val="Comment-Grader"/>
@@ -3180,6 +3171,7 @@
           <w15:appearance w15:val="hidden"/>
           <w:text/>
         </w:sdtPr>
+        <w:sdtEndPr/>
         <w:sdtContent>
           <w:r>
             <w:t xml:space="preserve"> </w:t>
@@ -3192,7 +3184,6 @@
           </w:r>
         </w:sdtContent>
       </w:sdt>
-      <w:permEnd w:id="40979000"/>
       <w:r>
         <w:t xml:space="preserve">    </w:t>
       </w:r>
@@ -3219,7 +3210,6 @@
         <w:rPr>
           <w:rFonts w:cstheme="majorHAnsi"/>
         </w:rPr>
-        <w:lastRenderedPageBreak/>
         <w:t>MANDATORY</w:t>
       </w:r>
       <w:r>
@@ -3269,7 +3259,6 @@
         <w:t xml:space="preserve">Create appropriate indices for your entities, if required.  </w:t>
       </w:r>
     </w:p>
-    <w:permStart w:id="68713900" w:edGrp="everyone"/>
     <w:p>
       <w:pPr>
         <w:pStyle w:val="Comment-Grader"/>
@@ -3287,6 +3276,7 @@
           <w15:appearance w15:val="hidden"/>
           <w:text/>
         </w:sdtPr>
+        <w:sdtEndPr/>
         <w:sdtContent>
           <w:r>
             <w:t xml:space="preserve"> </w:t>
@@ -3299,7 +3289,6 @@
           </w:r>
         </w:sdtContent>
       </w:sdt>
-      <w:permEnd w:id="68713900"/>
       <w:r>
         <w:t xml:space="preserve">    </w:t>
       </w:r>
@@ -3422,7 +3411,6 @@
         <w:t xml:space="preserve">. </w:t>
       </w:r>
     </w:p>
-    <w:permStart w:id="614466100" w:edGrp="everyone"/>
     <w:p>
       <w:pPr>
         <w:pStyle w:val="Comment-Grader"/>
@@ -3437,6 +3425,7 @@
           <w15:appearance w15:val="hidden"/>
           <w:text/>
         </w:sdtPr>
+        <w:sdtEndPr/>
         <w:sdtContent>
           <w:r>
             <w:t xml:space="preserve"> </w:t>
@@ -3449,7 +3438,6 @@
           </w:r>
         </w:sdtContent>
       </w:sdt>
-      <w:permEnd w:id="614466100"/>
       <w:r>
         <w:t xml:space="preserve">    </w:t>
       </w:r>
@@ -3500,7 +3488,6 @@
         <w:t xml:space="preserve"> </w:t>
       </w:r>
     </w:p>
-    <w:permStart w:id="886336900" w:edGrp="everyone"/>
     <w:p>
       <w:pPr>
         <w:pStyle w:val="Comment-Grader"/>
@@ -3515,6 +3502,7 @@
           <w15:appearance w15:val="hidden"/>
           <w:text/>
         </w:sdtPr>
+        <w:sdtEndPr/>
         <w:sdtContent>
           <w:r>
             <w:t xml:space="preserve"> </w:t>
@@ -3527,7 +3515,6 @@
           </w:r>
         </w:sdtContent>
       </w:sdt>
-      <w:permEnd w:id="886336900"/>
       <w:r>
         <w:t xml:space="preserve">     </w:t>
       </w:r>
@@ -3543,7 +3530,6 @@
         <w:t xml:space="preserve">. </w:t>
       </w:r>
     </w:p>
-    <w:permStart w:id="1310790238" w:edGrp="everyone"/>
     <w:p>
       <w:pPr>
         <w:pStyle w:val="Comment-Grader"/>
@@ -3558,6 +3544,7 @@
           <w15:appearance w15:val="hidden"/>
           <w:text/>
         </w:sdtPr>
+        <w:sdtEndPr/>
         <w:sdtContent>
           <w:r>
             <w:t xml:space="preserve"> </w:t>
@@ -3570,7 +3557,6 @@
           </w:r>
         </w:sdtContent>
       </w:sdt>
-      <w:permEnd w:id="1310790238"/>
       <w:r>
         <w:t xml:space="preserve">    </w:t>
       </w:r>
@@ -3612,7 +3598,6 @@
         <w:rPr>
           <w:rFonts w:cstheme="majorHAnsi"/>
         </w:rPr>
-        <w:lastRenderedPageBreak/>
         <w:t>SUPPLEMENTARY I</w:t>
       </w:r>
       <w:r>
@@ -3863,7 +3848,6 @@
         <w:rPr>
           <w:rFonts w:cstheme="majorHAnsi"/>
         </w:rPr>
-        <w:lastRenderedPageBreak/>
         <w:t>SUPPLEMENTARY I</w:t>
       </w:r>
       <w:r>
@@ -4075,7 +4059,6 @@
         <w:t xml:space="preserve">. </w:t>
       </w:r>
     </w:p>
-    <w:permStart w:id="728593099" w:edGrp="everyone"/>
     <w:p>
       <w:pPr>
         <w:pStyle w:val="Comment-Grader"/>
@@ -4090,6 +4073,7 @@
           <w15:appearance w15:val="hidden"/>
           <w:text/>
         </w:sdtPr>
+        <w:sdtEndPr/>
         <w:sdtContent>
           <w:r>
             <w:t xml:space="preserve">  </w:t>
@@ -4102,7 +4086,6 @@
           </w:r>
         </w:sdtContent>
       </w:sdt>
-      <w:permEnd w:id="728593099"/>
       <w:r>
         <w:t xml:space="preserve">    </w:t>
       </w:r>
@@ -4253,7 +4236,6 @@
         <w:t xml:space="preserve"> </w:t>
       </w:r>
     </w:p>
-    <w:permStart w:id="1734506473" w:edGrp="everyone"/>
     <w:p>
       <w:pPr>
         <w:pStyle w:val="Comment-Grader"/>
@@ -4268,6 +4250,7 @@
           <w15:appearance w15:val="hidden"/>
           <w:text/>
         </w:sdtPr>
+        <w:sdtEndPr/>
         <w:sdtContent>
           <w:r>
             <w:t xml:space="preserve"> </w:t>
@@ -4280,7 +4263,6 @@
           </w:r>
         </w:sdtContent>
       </w:sdt>
-      <w:permEnd w:id="1734506473"/>
       <w:r>
         <w:t xml:space="preserve">    </w:t>
       </w:r>
@@ -4306,7 +4288,6 @@
         <w:rPr>
           <w:rFonts w:cstheme="majorHAnsi"/>
         </w:rPr>
-        <w:lastRenderedPageBreak/>
         <w:t>SUPPLEMENTARY I</w:t>
       </w:r>
       <w:r>
@@ -4431,7 +4412,6 @@
         <w:t xml:space="preserve">. </w:t>
       </w:r>
     </w:p>
-    <w:permStart w:id="754912584" w:edGrp="everyone"/>
     <w:p>
       <w:pPr>
         <w:pStyle w:val="Comment-Grader"/>
@@ -4446,6 +4426,7 @@
           <w15:appearance w15:val="hidden"/>
           <w:text/>
         </w:sdtPr>
+        <w:sdtEndPr/>
         <w:sdtContent>
           <w:r>
             <w:t xml:space="preserve"> </w:t>
@@ -4458,7 +4439,6 @@
           </w:r>
         </w:sdtContent>
       </w:sdt>
-      <w:permEnd w:id="754912584"/>
       <w:r>
         <w:t xml:space="preserve">    </w:t>
       </w:r>
@@ -4530,7 +4510,6 @@
         <w:t xml:space="preserve">. </w:t>
       </w:r>
     </w:p>
-    <w:permStart w:id="1409104184" w:edGrp="everyone"/>
     <w:p>
       <w:pPr>
         <w:pStyle w:val="Comment-Grader"/>
@@ -4545,6 +4524,7 @@
           <w15:appearance w15:val="hidden"/>
           <w:text/>
         </w:sdtPr>
+        <w:sdtEndPr/>
         <w:sdtContent>
           <w:r>
             <w:t xml:space="preserve"> </w:t>
@@ -4557,7 +4537,6 @@
           </w:r>
         </w:sdtContent>
       </w:sdt>
-      <w:permEnd w:id="1409104184"/>
       <w:r>
         <w:t xml:space="preserve">    </w:t>
       </w:r>
@@ -4626,7 +4605,6 @@
         <w:t xml:space="preserve">. </w:t>
       </w:r>
     </w:p>
-    <w:permStart w:id="1712221096" w:edGrp="everyone"/>
     <w:p>
       <w:pPr>
         <w:pStyle w:val="Comment-Grader"/>
@@ -4641,6 +4619,7 @@
           <w15:appearance w15:val="hidden"/>
           <w:text/>
         </w:sdtPr>
+        <w:sdtEndPr/>
         <w:sdtContent>
           <w:r>
             <w:t xml:space="preserve"> </w:t>
@@ -4653,7 +4632,6 @@
           </w:r>
         </w:sdtContent>
       </w:sdt>
-      <w:permEnd w:id="1712221096"/>
       <w:r>
         <w:t xml:space="preserve">    </w:t>
       </w:r>
@@ -4723,7 +4701,6 @@
         <w:t xml:space="preserve">. </w:t>
       </w:r>
     </w:p>
-    <w:permStart w:id="1157723328" w:edGrp="everyone"/>
     <w:p>
       <w:pPr>
         <w:pStyle w:val="Comment-Grader"/>
@@ -4738,6 +4715,7 @@
           <w15:appearance w15:val="hidden"/>
           <w:text/>
         </w:sdtPr>
+        <w:sdtEndPr/>
         <w:sdtContent>
           <w:r>
             <w:t xml:space="preserve"> </w:t>
@@ -4750,7 +4728,6 @@
           </w:r>
         </w:sdtContent>
       </w:sdt>
-      <w:permEnd w:id="1157723328"/>
       <w:r>
         <w:t xml:space="preserve">    </w:t>
       </w:r>
@@ -4883,7 +4860,6 @@
         <w:t xml:space="preserve"> #8 and #9.  Videos should not exceed 10 minutes in length and must be stored at the USE's facilities.</w:t>
       </w:r>
     </w:p>
-    <w:permStart w:id="855180232" w:edGrp="everyone"/>
     <w:p>
       <w:pPr>
         <w:pStyle w:val="Comment-Grader"/>
@@ -4898,13 +4874,19 @@
           <w15:appearance w15:val="hidden"/>
           <w:text/>
         </w:sdtPr>
+        <w:sdtEndPr/>
         <w:sdtContent>
           <w:r>
-            <w:t xml:space="preserve">    </w:t>
+            <w:t xml:space="preserve"> </w:t>
+          </w:r>
+          <w:r>
+            <w:t>X</w:t>
+          </w:r>
+          <w:r>
+            <w:t xml:space="preserve">   </w:t>
           </w:r>
         </w:sdtContent>
       </w:sdt>
-      <w:permEnd w:id="855180232"/>
       <w:r>
         <w:t xml:space="preserve">    </w:t>
       </w:r>
@@ -4930,7 +4912,6 @@
         <w:rPr>
           <w:rFonts w:cstheme="majorHAnsi"/>
         </w:rPr>
-        <w:lastRenderedPageBreak/>
         <w:t>SUPPLEMENTARY I</w:t>
       </w:r>
       <w:r>
@@ -5097,7 +5078,6 @@
         <w:t xml:space="preserve"> </w:t>
       </w:r>
     </w:p>
-    <w:permStart w:id="10440482" w:edGrp="everyone"/>
     <w:p>
       <w:pPr>
         <w:pStyle w:val="Comment-Grader"/>
@@ -5112,13 +5092,13 @@
           <w15:appearance w15:val="hidden"/>
           <w:text/>
         </w:sdtPr>
+        <w:sdtEndPr/>
         <w:sdtContent>
           <w:r>
             <w:t xml:space="preserve">    </w:t>
           </w:r>
         </w:sdtContent>
       </w:sdt>
-      <w:permEnd w:id="10440482"/>
       <w:r>
         <w:t xml:space="preserve">    </w:t>
       </w:r>
@@ -5154,7 +5134,6 @@
         <w:t xml:space="preserve">. </w:t>
       </w:r>
     </w:p>
-    <w:permStart w:id="1699573596" w:edGrp="everyone"/>
     <w:p>
       <w:pPr>
         <w:pStyle w:val="Comment-Grader"/>
@@ -5169,13 +5148,13 @@
           <w15:appearance w15:val="hidden"/>
           <w:text/>
         </w:sdtPr>
+        <w:sdtEndPr/>
         <w:sdtContent>
           <w:r>
             <w:t xml:space="preserve">    </w:t>
           </w:r>
         </w:sdtContent>
       </w:sdt>
-      <w:permEnd w:id="1699573596"/>
       <w:r>
         <w:t xml:space="preserve">    </w:t>
       </w:r>
@@ -5243,7 +5222,6 @@
         <w:rPr>
           <w:rFonts w:cstheme="majorHAnsi"/>
         </w:rPr>
-        <w:lastRenderedPageBreak/>
         <w:t>SUPPLEMENTARY II</w:t>
       </w:r>
       <w:r>
@@ -5425,7 +5403,6 @@
         <w:t xml:space="preserve">. </w:t>
       </w:r>
     </w:p>
-    <w:permStart w:id="761863153" w:edGrp="everyone"/>
     <w:p>
       <w:pPr>
         <w:pStyle w:val="Comment-Grader"/>
@@ -5440,6 +5417,7 @@
           <w15:appearance w15:val="hidden"/>
           <w:text/>
         </w:sdtPr>
+        <w:sdtEndPr/>
         <w:sdtContent>
           <w:r>
             <w:t xml:space="preserve"> </w:t>
@@ -5452,7 +5430,6 @@
           </w:r>
         </w:sdtContent>
       </w:sdt>
-      <w:permEnd w:id="761863153"/>
       <w:r>
         <w:t xml:space="preserve">    </w:t>
       </w:r>
@@ -5483,7 +5460,6 @@
         <w:t xml:space="preserve">. </w:t>
       </w:r>
     </w:p>
-    <w:permStart w:id="2143832785" w:edGrp="everyone"/>
     <w:p>
       <w:pPr>
         <w:pStyle w:val="Comment-Grader"/>
@@ -5498,6 +5474,7 @@
           <w15:appearance w15:val="hidden"/>
           <w:text/>
         </w:sdtPr>
+        <w:sdtEndPr/>
         <w:sdtContent>
           <w:r>
             <w:t xml:space="preserve"> </w:t>
@@ -5510,7 +5487,6 @@
           </w:r>
         </w:sdtContent>
       </w:sdt>
-      <w:permEnd w:id="2143832785"/>
       <w:r>
         <w:t xml:space="preserve">    </w:t>
       </w:r>
@@ -5581,7 +5557,6 @@
         <w:rPr>
           <w:rFonts w:cstheme="majorHAnsi"/>
         </w:rPr>
-        <w:lastRenderedPageBreak/>
         <w:t>SUPPLEMENTARY II</w:t>
       </w:r>
       <w:r>
@@ -5701,7 +5676,6 @@
         <w:t xml:space="preserve"> </w:t>
       </w:r>
     </w:p>
-    <w:permStart w:id="2084123170" w:edGrp="everyone"/>
     <w:p>
       <w:pPr>
         <w:pStyle w:val="Comment-Grader"/>
@@ -5719,13 +5693,13 @@
           <w15:appearance w15:val="hidden"/>
           <w:text/>
         </w:sdtPr>
+        <w:sdtEndPr/>
         <w:sdtContent>
           <w:r>
             <w:t xml:space="preserve">    </w:t>
           </w:r>
         </w:sdtContent>
       </w:sdt>
-      <w:permEnd w:id="2084123170"/>
       <w:r>
         <w:t xml:space="preserve">     </w:t>
       </w:r>
@@ -5742,6 +5716,7 @@
           <w15:appearance w15:val="hidden"/>
           <w:text/>
         </w:sdtPr>
+        <w:sdtEndPr/>
         <w:sdtContent>
           <w:r>
             <w:rPr>
@@ -5888,7 +5863,6 @@
         <w:t xml:space="preserve">. </w:t>
       </w:r>
     </w:p>
-    <w:permStart w:id="898714446" w:edGrp="everyone"/>
     <w:p>
       <w:pPr>
         <w:pStyle w:val="Comment-Grader"/>
@@ -5903,6 +5877,7 @@
           <w15:appearance w15:val="hidden"/>
           <w:text/>
         </w:sdtPr>
+        <w:sdtEndPr/>
         <w:sdtContent>
           <w:r>
             <w:t xml:space="preserve"> </w:t>
@@ -5915,7 +5890,6 @@
           </w:r>
         </w:sdtContent>
       </w:sdt>
-      <w:permEnd w:id="898714446"/>
       <w:r>
         <w:t xml:space="preserve">    </w:t>
       </w:r>
@@ -5946,7 +5920,6 @@
         <w:t xml:space="preserve">. </w:t>
       </w:r>
     </w:p>
-    <w:permStart w:id="703953628" w:edGrp="everyone"/>
     <w:p>
       <w:pPr>
         <w:pStyle w:val="Comment-Grader"/>
@@ -5961,6 +5934,7 @@
           <w15:appearance w15:val="hidden"/>
           <w:text/>
         </w:sdtPr>
+        <w:sdtEndPr/>
         <w:sdtContent>
           <w:r>
             <w:t xml:space="preserve"> </w:t>
@@ -5973,7 +5947,6 @@
           </w:r>
         </w:sdtContent>
       </w:sdt>
-      <w:permEnd w:id="703953628"/>
       <w:r>
         <w:t xml:space="preserve">    </w:t>
       </w:r>
@@ -6005,7 +5978,6 @@
         <w:rPr>
           <w:rFonts w:cstheme="majorHAnsi"/>
         </w:rPr>
-        <w:lastRenderedPageBreak/>
         <w:t>SUPPLEMENTARY II</w:t>
       </w:r>
       <w:r>
@@ -6143,7 +6115,6 @@
         <w:t xml:space="preserve">. </w:t>
       </w:r>
     </w:p>
-    <w:permStart w:id="1461995576" w:edGrp="everyone"/>
     <w:p>
       <w:pPr>
         <w:pStyle w:val="Comment-Grader"/>
@@ -6158,13 +6129,13 @@
           <w15:appearance w15:val="hidden"/>
           <w:text/>
         </w:sdtPr>
+        <w:sdtEndPr/>
         <w:sdtContent>
           <w:r>
             <w:t xml:space="preserve">    </w:t>
           </w:r>
         </w:sdtContent>
       </w:sdt>
-      <w:permEnd w:id="1461995576"/>
       <w:r>
         <w:t xml:space="preserve">     </w:t>
       </w:r>
@@ -6225,7 +6196,6 @@
         <w:t xml:space="preserve">. </w:t>
       </w:r>
     </w:p>
-    <w:permStart w:id="275464806" w:edGrp="everyone"/>
     <w:p>
       <w:pPr>
         <w:pStyle w:val="Comment-Grader"/>
@@ -6240,13 +6210,13 @@
           <w15:appearance w15:val="hidden"/>
           <w:text/>
         </w:sdtPr>
+        <w:sdtEndPr/>
         <w:sdtContent>
           <w:r>
             <w:t xml:space="preserve">    </w:t>
           </w:r>
         </w:sdtContent>
       </w:sdt>
-      <w:permEnd w:id="275464806"/>
       <w:r>
         <w:t xml:space="preserve">     </w:t>
       </w:r>
@@ -6345,7 +6315,6 @@
         <w:t xml:space="preserve">. </w:t>
       </w:r>
     </w:p>
-    <w:permStart w:id="386680820" w:edGrp="everyone"/>
     <w:p>
       <w:pPr>
         <w:pStyle w:val="Comment-Grader"/>
@@ -6360,6 +6329,7 @@
           <w15:appearance w15:val="hidden"/>
           <w:text/>
         </w:sdtPr>
+        <w:sdtEndPr/>
         <w:sdtContent>
           <w:r>
             <w:t xml:space="preserve"> </w:t>
@@ -6372,7 +6342,6 @@
           </w:r>
         </w:sdtContent>
       </w:sdt>
-      <w:permEnd w:id="386680820"/>
       <w:r>
         <w:t xml:space="preserve">     </w:t>
       </w:r>
@@ -6397,7 +6366,6 @@
         <w:t xml:space="preserve">. </w:t>
       </w:r>
     </w:p>
-    <w:permStart w:id="1753296444" w:edGrp="everyone"/>
     <w:p>
       <w:pPr>
         <w:pStyle w:val="Comment-Grader"/>
@@ -6412,13 +6380,13 @@
           <w15:appearance w15:val="hidden"/>
           <w:text/>
         </w:sdtPr>
+        <w:sdtEndPr/>
         <w:sdtContent>
           <w:r>
             <w:t xml:space="preserve">    </w:t>
           </w:r>
         </w:sdtContent>
       </w:sdt>
-      <w:permEnd w:id="1753296444"/>
       <w:r>
         <w:t xml:space="preserve">     </w:t>
       </w:r>
@@ -6438,7 +6406,6 @@
         <w:rPr>
           <w:rFonts w:cstheme="majorHAnsi"/>
         </w:rPr>
-        <w:lastRenderedPageBreak/>
         <w:t>SUPPLEMENTARY II</w:t>
       </w:r>
       <w:r>
@@ -6605,7 +6572,6 @@
         <w:t xml:space="preserve">. </w:t>
       </w:r>
     </w:p>
-    <w:permStart w:id="296970153" w:edGrp="everyone"/>
     <w:p>
       <w:pPr>
         <w:pStyle w:val="Comment-Grader"/>
@@ -6620,13 +6586,13 @@
           <w15:appearance w15:val="hidden"/>
           <w:text/>
         </w:sdtPr>
+        <w:sdtEndPr/>
         <w:sdtContent>
           <w:r>
             <w:t xml:space="preserve">    </w:t>
           </w:r>
         </w:sdtContent>
       </w:sdt>
-      <w:permEnd w:id="296970153"/>
       <w:r>
         <w:t xml:space="preserve">     </w:t>
       </w:r>
@@ -6656,7 +6622,6 @@
         <w:t xml:space="preserve">. </w:t>
       </w:r>
     </w:p>
-    <w:permStart w:id="433853671" w:edGrp="everyone"/>
     <w:p>
       <w:pPr>
         <w:pStyle w:val="Comment-Grader"/>
@@ -6671,13 +6636,13 @@
           <w15:appearance w15:val="hidden"/>
           <w:text/>
         </w:sdtPr>
+        <w:sdtEndPr/>
         <w:sdtContent>
           <w:r>
             <w:t xml:space="preserve">    </w:t>
           </w:r>
         </w:sdtContent>
       </w:sdt>
-      <w:permEnd w:id="433853671"/>
       <w:r>
         <w:t xml:space="preserve">     </w:t>
       </w:r>
@@ -6702,7 +6667,6 @@
         <w:t xml:space="preserve">. </w:t>
       </w:r>
     </w:p>
-    <w:permStart w:id="1929605950" w:edGrp="everyone"/>
     <w:p>
       <w:pPr>
         <w:pStyle w:val="Comment-Grader"/>
@@ -6717,13 +6681,13 @@
           <w15:appearance w15:val="hidden"/>
           <w:text/>
         </w:sdtPr>
+        <w:sdtEndPr/>
         <w:sdtContent>
           <w:r>
             <w:t xml:space="preserve">    </w:t>
           </w:r>
         </w:sdtContent>
       </w:sdt>
-      <w:permEnd w:id="1929605950"/>
       <w:r>
         <w:t xml:space="preserve">     </w:t>
       </w:r>
@@ -10431,6 +10395,7 @@
     <w:rsid w:val="008C09D3"/>
     <w:rsid w:val="0093034B"/>
     <w:rsid w:val="00953D97"/>
+    <w:rsid w:val="00A06A2F"/>
     <w:rsid w:val="00A222AC"/>
     <w:rsid w:val="00A47EDD"/>
     <w:rsid w:val="00A92CA5"/>
@@ -10466,6 +10431,7 @@
     <w:rsid w:val="00F931B4"/>
     <w:rsid w:val="00F972FE"/>
     <w:rsid w:val="00FA5476"/>
+    <w:rsid w:val="00FF496F"/>
   </w:rsids>
   <m:mathPr>
     <m:mathFont m:val="Cambria Math"/>

</xml_diff>